<commit_message>
Update Resume and PDF
Update with Cloudwatch Logs and Cloudwatch Events experience
</commit_message>
<xml_diff>
--- a/assets/Resume.docx
+++ b/assets/Resume.docx
@@ -9,7 +9,7 @@
         </w:tabs>
         <w:jc w:val="right"/>
         <w:rPr>
-          <w:rFonts w:ascii="Open Sans" w:hAnsi="Open Sans" w:cs="Open Sans"/>
+          <w:rFonts w:ascii="Nunito" w:hAnsi="Nunito" w:cs="Open Sans"/>
           <w:b/>
           <w:bCs/>
           <w:color w:val="4472C4" w:themeColor="accent5"/>
@@ -19,7 +19,7 @@
       </w:pPr>
       <w:r>
         <w:rPr>
-          <w:rFonts w:ascii="Open Sans" w:hAnsi="Open Sans" w:cs="Open Sans"/>
+          <w:rFonts w:ascii="Nunito" w:hAnsi="Nunito" w:cs="Open Sans"/>
           <w:b/>
           <w:bCs/>
           <w:noProof/>
@@ -30,7 +30,7 @@
         <mc:AlternateContent>
           <mc:Choice Requires="wps">
             <w:drawing>
-              <wp:anchor distT="45720" distB="45720" distL="114300" distR="114300" simplePos="0" relativeHeight="251659264" behindDoc="1" locked="0" layoutInCell="1" allowOverlap="1" wp14:anchorId="0326902F" wp14:editId="6B8E0EA9">
+              <wp:anchor distT="45720" distB="45720" distL="114300" distR="114300" simplePos="0" relativeHeight="251659264" behindDoc="1" locked="0" layoutInCell="1" allowOverlap="1" wp14:anchorId="0326902F" wp14:editId="74062BDA">
                 <wp:simplePos x="0" y="0"/>
                 <wp:positionH relativeFrom="margin">
                   <wp:align>center</wp:align>
@@ -38,8 +38,8 @@
                 <wp:positionV relativeFrom="paragraph">
                   <wp:posOffset>5715</wp:posOffset>
                 </wp:positionV>
-                <wp:extent cx="6124575" cy="952500"/>
-                <wp:effectExtent l="0" t="0" r="9525" b="0"/>
+                <wp:extent cx="6124575" cy="852985"/>
+                <wp:effectExtent l="0" t="0" r="9525" b="4445"/>
                 <wp:wrapNone/>
                 <wp:docPr id="217" name="Text Box 2"/>
                 <wp:cNvGraphicFramePr>
@@ -54,7 +54,7 @@
                       <wps:spPr bwMode="auto">
                         <a:xfrm>
                           <a:off x="0" y="0"/>
-                          <a:ext cx="6124575" cy="952500"/>
+                          <a:ext cx="6124575" cy="852985"/>
                         </a:xfrm>
                         <a:prstGeom prst="rect">
                           <a:avLst/>
@@ -78,11 +78,11 @@
                               </w:tabs>
                               <w:jc w:val="right"/>
                               <w:rPr>
-                                <w:rFonts w:ascii="Open Sans" w:hAnsi="Open Sans" w:cs="Open Sans"/>
+                                <w:rFonts w:ascii="Nunito" w:hAnsi="Nunito" w:cs="Open Sans"/>
                                 <w:b/>
                                 <w:bCs/>
                                 <w:color w:val="4472C4" w:themeColor="accent5"/>
-                                <w:sz w:val="18"/>
+                                <w:sz w:val="8"/>
                                 <w:szCs w:val="22"/>
                               </w:rPr>
                             </w:pPr>
@@ -94,45 +94,45 @@
                               </w:tabs>
                               <w:jc w:val="right"/>
                               <w:rPr>
-                                <w:rFonts w:ascii="Open Sans" w:hAnsi="Open Sans" w:cs="Open Sans"/>
+                                <w:rFonts w:ascii="Nunito" w:hAnsi="Nunito" w:cs="Open Sans"/>
                                 <w:b/>
                                 <w:bCs/>
-                                <w:sz w:val="22"/>
+                                <w:sz w:val="18"/>
                                 <w:szCs w:val="22"/>
                               </w:rPr>
                             </w:pPr>
                             <w:r>
                               <w:rPr>
-                                <w:rFonts w:ascii="Open Sans" w:hAnsi="Open Sans" w:cs="Open Sans"/>
+                                <w:rFonts w:ascii="Nunito" w:hAnsi="Nunito" w:cs="Open Sans"/>
                                 <w:b/>
                                 <w:bCs/>
                                 <w:color w:val="4472C4" w:themeColor="accent5"/>
-                                <w:sz w:val="22"/>
+                                <w:sz w:val="18"/>
                                 <w:szCs w:val="22"/>
                               </w:rPr>
                               <w:t>Portfolio</w:t>
                             </w:r>
                             <w:r>
                               <w:rPr>
-                                <w:rFonts w:ascii="Open Sans" w:hAnsi="Open Sans" w:cs="Open Sans"/>
+                                <w:rFonts w:ascii="Nunito" w:hAnsi="Nunito" w:cs="Open Sans"/>
                                 <w:color w:val="4472C4" w:themeColor="accent5"/>
-                                <w:sz w:val="22"/>
+                                <w:sz w:val="18"/>
                                 <w:szCs w:val="22"/>
                               </w:rPr>
                               <w:t xml:space="preserve"> </w:t>
                             </w:r>
                             <w:r>
                               <w:rPr>
-                                <w:rFonts w:ascii="Open Sans" w:hAnsi="Open Sans" w:cs="Open Sans"/>
-                                <w:sz w:val="22"/>
+                                <w:rFonts w:ascii="Nunito" w:hAnsi="Nunito" w:cs="Open Sans"/>
+                                <w:sz w:val="18"/>
                                 <w:szCs w:val="22"/>
                               </w:rPr>
                               <w:t>jiangvl</w:t>
                             </w:r>
                             <w:r>
                               <w:rPr>
-                                <w:rFonts w:ascii="Open Sans" w:hAnsi="Open Sans" w:cs="Open Sans"/>
-                                <w:sz w:val="22"/>
+                                <w:rFonts w:ascii="Nunito" w:hAnsi="Nunito" w:cs="Open Sans"/>
+                                <w:sz w:val="18"/>
                                 <w:szCs w:val="22"/>
                               </w:rPr>
                               <w:t>.github.io</w:t>
@@ -145,29 +145,29 @@
                               </w:tabs>
                               <w:jc w:val="right"/>
                               <w:rPr>
-                                <w:rFonts w:ascii="Open Sans" w:hAnsi="Open Sans" w:cs="Open Sans"/>
-                                <w:sz w:val="22"/>
+                                <w:rFonts w:ascii="Nunito" w:hAnsi="Nunito" w:cs="Open Sans"/>
+                                <w:sz w:val="18"/>
                                 <w:szCs w:val="22"/>
                               </w:rPr>
                             </w:pPr>
                             <w:r>
                               <w:rPr>
-                                <w:rFonts w:ascii="Open Sans" w:hAnsi="Open Sans" w:cs="Open Sans"/>
+                                <w:rFonts w:ascii="Nunito" w:hAnsi="Nunito" w:cs="Open Sans"/>
                                 <w:b/>
                                 <w:bCs/>
                                 <w:color w:val="4472C4" w:themeColor="accent5"/>
-                                <w:sz w:val="22"/>
+                                <w:sz w:val="18"/>
                                 <w:szCs w:val="22"/>
                               </w:rPr>
                               <w:t>Software Engineer</w:t>
                             </w:r>
                             <w:r>
                               <w:rPr>
-                                <w:rFonts w:ascii="Open Sans" w:hAnsi="Open Sans" w:cs="Open Sans"/>
+                                <w:rFonts w:ascii="Nunito" w:hAnsi="Nunito" w:cs="Open Sans"/>
                                 <w:b/>
                                 <w:bCs/>
                                 <w:color w:val="4472C4" w:themeColor="accent5"/>
-                                <w:sz w:val="22"/>
+                                <w:sz w:val="18"/>
                                 <w:szCs w:val="22"/>
                               </w:rPr>
                               <w:tab/>
@@ -175,17 +175,17 @@
                             </w:r>
                             <w:r>
                               <w:rPr>
-                                <w:rFonts w:ascii="Open Sans" w:hAnsi="Open Sans" w:cs="Open Sans"/>
+                                <w:rFonts w:ascii="Nunito" w:hAnsi="Nunito" w:cs="Open Sans"/>
                                 <w:color w:val="4472C4" w:themeColor="accent5"/>
-                                <w:sz w:val="22"/>
+                                <w:sz w:val="18"/>
                                 <w:szCs w:val="22"/>
                               </w:rPr>
                               <w:t xml:space="preserve"> </w:t>
                             </w:r>
                             <w:r>
                               <w:rPr>
-                                <w:rFonts w:ascii="Open Sans" w:hAnsi="Open Sans" w:cs="Open Sans"/>
-                                <w:sz w:val="22"/>
+                                <w:rFonts w:ascii="Nunito" w:hAnsi="Nunito" w:cs="Open Sans"/>
+                                <w:sz w:val="18"/>
                                 <w:szCs w:val="22"/>
                               </w:rPr>
                               <w:t>jiangv@purdue.edu</w:t>
@@ -198,26 +198,26 @@
                               </w:tabs>
                               <w:jc w:val="right"/>
                               <w:rPr>
-                                <w:rFonts w:ascii="Open Sans" w:hAnsi="Open Sans" w:cs="Open Sans"/>
+                                <w:rFonts w:ascii="Nunito" w:hAnsi="Nunito" w:cs="Open Sans"/>
                                 <w:b/>
                                 <w:bCs/>
                                 <w:color w:val="4472C4" w:themeColor="accent5"/>
-                                <w:sz w:val="22"/>
+                                <w:sz w:val="18"/>
                                 <w:szCs w:val="22"/>
                               </w:rPr>
                             </w:pPr>
                             <w:r>
                               <w:rPr>
-                                <w:rFonts w:ascii="Open Sans" w:hAnsi="Open Sans" w:cs="Open Sans"/>
-                                <w:sz w:val="22"/>
+                                <w:rFonts w:ascii="Nunito" w:hAnsi="Nunito" w:cs="Open Sans"/>
+                                <w:sz w:val="18"/>
                                 <w:szCs w:val="22"/>
                               </w:rPr>
                               <w:t>(510) 404-8822</w:t>
                             </w:r>
                             <w:r>
                               <w:rPr>
-                                <w:rFonts w:ascii="Open Sans" w:hAnsi="Open Sans" w:cs="Open Sans"/>
-                                <w:sz w:val="22"/>
+                                <w:rFonts w:ascii="Nunito" w:hAnsi="Nunito" w:cs="Open Sans"/>
+                                <w:sz w:val="18"/>
                                 <w:szCs w:val="22"/>
                               </w:rPr>
                               <w:tab/>
@@ -226,10 +226,10 @@
                               <w:r>
                                 <w:rPr>
                                   <w:rStyle w:val="Hyperlink"/>
-                                  <w:rFonts w:ascii="Open Sans" w:hAnsi="Open Sans" w:cs="Open Sans"/>
+                                  <w:rFonts w:ascii="Nunito" w:hAnsi="Nunito" w:cs="Open Sans"/>
                                   <w:b/>
                                   <w:bCs/>
-                                  <w:sz w:val="22"/>
+                                  <w:sz w:val="18"/>
                                   <w:szCs w:val="22"/>
                                 </w:rPr>
                                 <w:t>LinkedIn</w:t>
@@ -237,8 +237,8 @@
                             </w:hyperlink>
                             <w:r>
                               <w:rPr>
-                                <w:rFonts w:ascii="Open Sans" w:hAnsi="Open Sans" w:cs="Open Sans"/>
-                                <w:sz w:val="22"/>
+                                <w:rFonts w:ascii="Nunito" w:hAnsi="Nunito" w:cs="Open Sans"/>
+                                <w:sz w:val="18"/>
                                 <w:szCs w:val="22"/>
                               </w:rPr>
                               <w:t xml:space="preserve"> /in/jiangv</w:t>
@@ -251,25 +251,25 @@
                               </w:tabs>
                               <w:jc w:val="right"/>
                               <w:rPr>
-                                <w:rFonts w:ascii="Open Sans" w:hAnsi="Open Sans" w:cs="Open Sans"/>
+                                <w:rFonts w:ascii="Nunito" w:hAnsi="Nunito" w:cs="Open Sans"/>
                                 <w:b/>
                                 <w:bCs/>
-                                <w:sz w:val="22"/>
+                                <w:sz w:val="18"/>
                                 <w:szCs w:val="22"/>
                               </w:rPr>
                             </w:pPr>
                             <w:r>
                               <w:rPr>
-                                <w:rFonts w:ascii="Open Sans" w:hAnsi="Open Sans" w:cs="Open Sans"/>
-                                <w:sz w:val="22"/>
+                                <w:rFonts w:ascii="Nunito" w:hAnsi="Nunito" w:cs="Open Sans"/>
+                                <w:sz w:val="18"/>
                                 <w:szCs w:val="22"/>
                               </w:rPr>
                               <w:t>10655 Main Street, Apt 1-607, Bellevue, WA, 98004</w:t>
                             </w:r>
                             <w:r>
                               <w:rPr>
-                                <w:rFonts w:ascii="Open Sans" w:hAnsi="Open Sans" w:cs="Open Sans"/>
-                                <w:sz w:val="22"/>
+                                <w:rFonts w:ascii="Nunito" w:hAnsi="Nunito" w:cs="Open Sans"/>
+                                <w:sz w:val="18"/>
                                 <w:szCs w:val="22"/>
                               </w:rPr>
                               <w:tab/>
@@ -278,10 +278,10 @@
                               <w:r>
                                 <w:rPr>
                                   <w:rStyle w:val="Hyperlink"/>
-                                  <w:rFonts w:ascii="Open Sans" w:hAnsi="Open Sans" w:cs="Open Sans"/>
+                                  <w:rFonts w:ascii="Nunito" w:hAnsi="Nunito" w:cs="Open Sans"/>
                                   <w:b/>
                                   <w:bCs/>
-                                  <w:sz w:val="22"/>
+                                  <w:sz w:val="18"/>
                                   <w:szCs w:val="22"/>
                                 </w:rPr>
                                 <w:t>Github</w:t>
@@ -289,17 +289,17 @@
                             </w:hyperlink>
                             <w:r>
                               <w:rPr>
-                                <w:rFonts w:ascii="Open Sans" w:hAnsi="Open Sans" w:cs="Open Sans"/>
+                                <w:rFonts w:ascii="Nunito" w:hAnsi="Nunito" w:cs="Open Sans"/>
                                 <w:color w:val="4472C4" w:themeColor="accent5"/>
-                                <w:sz w:val="22"/>
+                                <w:sz w:val="18"/>
                                 <w:szCs w:val="22"/>
                               </w:rPr>
                               <w:t xml:space="preserve"> </w:t>
                             </w:r>
                             <w:r>
                               <w:rPr>
-                                <w:rFonts w:ascii="Open Sans" w:hAnsi="Open Sans" w:cs="Open Sans"/>
-                                <w:sz w:val="22"/>
+                                <w:rFonts w:ascii="Nunito" w:hAnsi="Nunito" w:cs="Open Sans"/>
+                                <w:sz w:val="18"/>
                                 <w:szCs w:val="22"/>
                               </w:rPr>
                               <w:t>/jiangVL</w:t>
@@ -309,8 +309,8 @@
                             <w:pPr>
                               <w:jc w:val="right"/>
                               <w:rPr>
-                                <w:rFonts w:ascii="Open Sans" w:hAnsi="Open Sans" w:cs="Open Sans"/>
-                                <w:sz w:val="22"/>
+                                <w:rFonts w:ascii="Nunito" w:hAnsi="Nunito" w:cs="Open Sans"/>
+                                <w:sz w:val="18"/>
                                 <w:szCs w:val="22"/>
                               </w:rPr>
                             </w:pPr>
@@ -338,7 +338,7 @@
                 <v:stroke joinstyle="miter"/>
                 <v:path gradientshapeok="t" o:connecttype="rect"/>
               </v:shapetype>
-              <v:shape id="Text Box 2" o:spid="_x0000_s1026" type="#_x0000_t202" style="position:absolute;left:0;text-align:left;margin-left:0;margin-top:.45pt;width:482.25pt;height:75pt;z-index:-251657216;visibility:visible;mso-wrap-style:square;mso-width-percent:0;mso-height-percent:0;mso-wrap-distance-left:9pt;mso-wrap-distance-top:3.6pt;mso-wrap-distance-right:9pt;mso-wrap-distance-bottom:3.6pt;mso-position-horizontal:center;mso-position-horizontal-relative:margin;mso-position-vertical:absolute;mso-position-vertical-relative:text;mso-width-percent:0;mso-height-percent:0;mso-width-relative:margin;mso-height-relative:margin;v-text-anchor:top" o:gfxdata="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" stroked="f">
+              <v:shape id="Text Box 2" o:spid="_x0000_s1026" type="#_x0000_t202" style="position:absolute;left:0;text-align:left;margin-left:0;margin-top:.45pt;width:482.25pt;height:67.15pt;z-index:-251657216;visibility:visible;mso-wrap-style:square;mso-width-percent:0;mso-height-percent:0;mso-wrap-distance-left:9pt;mso-wrap-distance-top:3.6pt;mso-wrap-distance-right:9pt;mso-wrap-distance-bottom:3.6pt;mso-position-horizontal:center;mso-position-horizontal-relative:margin;mso-position-vertical:absolute;mso-position-vertical-relative:text;mso-width-percent:0;mso-height-percent:0;mso-width-relative:margin;mso-height-relative:margin;v-text-anchor:top" o:gfxdata="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" stroked="f">
                 <v:textbox>
                   <w:txbxContent>
                     <w:p>
@@ -348,11 +348,11 @@
                         </w:tabs>
                         <w:jc w:val="right"/>
                         <w:rPr>
-                          <w:rFonts w:ascii="Open Sans" w:hAnsi="Open Sans" w:cs="Open Sans"/>
+                          <w:rFonts w:ascii="Nunito" w:hAnsi="Nunito" w:cs="Open Sans"/>
                           <w:b/>
                           <w:bCs/>
                           <w:color w:val="4472C4" w:themeColor="accent5"/>
-                          <w:sz w:val="18"/>
+                          <w:sz w:val="8"/>
                           <w:szCs w:val="22"/>
                         </w:rPr>
                       </w:pPr>
@@ -364,45 +364,45 @@
                         </w:tabs>
                         <w:jc w:val="right"/>
                         <w:rPr>
-                          <w:rFonts w:ascii="Open Sans" w:hAnsi="Open Sans" w:cs="Open Sans"/>
+                          <w:rFonts w:ascii="Nunito" w:hAnsi="Nunito" w:cs="Open Sans"/>
                           <w:b/>
                           <w:bCs/>
-                          <w:sz w:val="22"/>
+                          <w:sz w:val="18"/>
                           <w:szCs w:val="22"/>
                         </w:rPr>
                       </w:pPr>
                       <w:r>
                         <w:rPr>
-                          <w:rFonts w:ascii="Open Sans" w:hAnsi="Open Sans" w:cs="Open Sans"/>
+                          <w:rFonts w:ascii="Nunito" w:hAnsi="Nunito" w:cs="Open Sans"/>
                           <w:b/>
                           <w:bCs/>
                           <w:color w:val="4472C4" w:themeColor="accent5"/>
-                          <w:sz w:val="22"/>
+                          <w:sz w:val="18"/>
                           <w:szCs w:val="22"/>
                         </w:rPr>
                         <w:t>Portfolio</w:t>
                       </w:r>
                       <w:r>
                         <w:rPr>
-                          <w:rFonts w:ascii="Open Sans" w:hAnsi="Open Sans" w:cs="Open Sans"/>
+                          <w:rFonts w:ascii="Nunito" w:hAnsi="Nunito" w:cs="Open Sans"/>
                           <w:color w:val="4472C4" w:themeColor="accent5"/>
-                          <w:sz w:val="22"/>
+                          <w:sz w:val="18"/>
                           <w:szCs w:val="22"/>
                         </w:rPr>
                         <w:t xml:space="preserve"> </w:t>
                       </w:r>
                       <w:r>
                         <w:rPr>
-                          <w:rFonts w:ascii="Open Sans" w:hAnsi="Open Sans" w:cs="Open Sans"/>
-                          <w:sz w:val="22"/>
+                          <w:rFonts w:ascii="Nunito" w:hAnsi="Nunito" w:cs="Open Sans"/>
+                          <w:sz w:val="18"/>
                           <w:szCs w:val="22"/>
                         </w:rPr>
                         <w:t>jiangvl</w:t>
                       </w:r>
                       <w:r>
                         <w:rPr>
-                          <w:rFonts w:ascii="Open Sans" w:hAnsi="Open Sans" w:cs="Open Sans"/>
-                          <w:sz w:val="22"/>
+                          <w:rFonts w:ascii="Nunito" w:hAnsi="Nunito" w:cs="Open Sans"/>
+                          <w:sz w:val="18"/>
                           <w:szCs w:val="22"/>
                         </w:rPr>
                         <w:t>.github.io</w:t>
@@ -415,29 +415,29 @@
                         </w:tabs>
                         <w:jc w:val="right"/>
                         <w:rPr>
-                          <w:rFonts w:ascii="Open Sans" w:hAnsi="Open Sans" w:cs="Open Sans"/>
-                          <w:sz w:val="22"/>
+                          <w:rFonts w:ascii="Nunito" w:hAnsi="Nunito" w:cs="Open Sans"/>
+                          <w:sz w:val="18"/>
                           <w:szCs w:val="22"/>
                         </w:rPr>
                       </w:pPr>
                       <w:r>
                         <w:rPr>
-                          <w:rFonts w:ascii="Open Sans" w:hAnsi="Open Sans" w:cs="Open Sans"/>
+                          <w:rFonts w:ascii="Nunito" w:hAnsi="Nunito" w:cs="Open Sans"/>
                           <w:b/>
                           <w:bCs/>
                           <w:color w:val="4472C4" w:themeColor="accent5"/>
-                          <w:sz w:val="22"/>
+                          <w:sz w:val="18"/>
                           <w:szCs w:val="22"/>
                         </w:rPr>
                         <w:t>Software Engineer</w:t>
                       </w:r>
                       <w:r>
                         <w:rPr>
-                          <w:rFonts w:ascii="Open Sans" w:hAnsi="Open Sans" w:cs="Open Sans"/>
+                          <w:rFonts w:ascii="Nunito" w:hAnsi="Nunito" w:cs="Open Sans"/>
                           <w:b/>
                           <w:bCs/>
                           <w:color w:val="4472C4" w:themeColor="accent5"/>
-                          <w:sz w:val="22"/>
+                          <w:sz w:val="18"/>
                           <w:szCs w:val="22"/>
                         </w:rPr>
                         <w:tab/>
@@ -445,17 +445,17 @@
                       </w:r>
                       <w:r>
                         <w:rPr>
-                          <w:rFonts w:ascii="Open Sans" w:hAnsi="Open Sans" w:cs="Open Sans"/>
+                          <w:rFonts w:ascii="Nunito" w:hAnsi="Nunito" w:cs="Open Sans"/>
                           <w:color w:val="4472C4" w:themeColor="accent5"/>
-                          <w:sz w:val="22"/>
+                          <w:sz w:val="18"/>
                           <w:szCs w:val="22"/>
                         </w:rPr>
                         <w:t xml:space="preserve"> </w:t>
                       </w:r>
                       <w:r>
                         <w:rPr>
-                          <w:rFonts w:ascii="Open Sans" w:hAnsi="Open Sans" w:cs="Open Sans"/>
-                          <w:sz w:val="22"/>
+                          <w:rFonts w:ascii="Nunito" w:hAnsi="Nunito" w:cs="Open Sans"/>
+                          <w:sz w:val="18"/>
                           <w:szCs w:val="22"/>
                         </w:rPr>
                         <w:t>jiangv@purdue.edu</w:t>
@@ -468,26 +468,26 @@
                         </w:tabs>
                         <w:jc w:val="right"/>
                         <w:rPr>
-                          <w:rFonts w:ascii="Open Sans" w:hAnsi="Open Sans" w:cs="Open Sans"/>
+                          <w:rFonts w:ascii="Nunito" w:hAnsi="Nunito" w:cs="Open Sans"/>
                           <w:b/>
                           <w:bCs/>
                           <w:color w:val="4472C4" w:themeColor="accent5"/>
-                          <w:sz w:val="22"/>
+                          <w:sz w:val="18"/>
                           <w:szCs w:val="22"/>
                         </w:rPr>
                       </w:pPr>
                       <w:r>
                         <w:rPr>
-                          <w:rFonts w:ascii="Open Sans" w:hAnsi="Open Sans" w:cs="Open Sans"/>
-                          <w:sz w:val="22"/>
+                          <w:rFonts w:ascii="Nunito" w:hAnsi="Nunito" w:cs="Open Sans"/>
+                          <w:sz w:val="18"/>
                           <w:szCs w:val="22"/>
                         </w:rPr>
                         <w:t>(510) 404-8822</w:t>
                       </w:r>
                       <w:r>
                         <w:rPr>
-                          <w:rFonts w:ascii="Open Sans" w:hAnsi="Open Sans" w:cs="Open Sans"/>
-                          <w:sz w:val="22"/>
+                          <w:rFonts w:ascii="Nunito" w:hAnsi="Nunito" w:cs="Open Sans"/>
+                          <w:sz w:val="18"/>
                           <w:szCs w:val="22"/>
                         </w:rPr>
                         <w:tab/>
@@ -496,10 +496,10 @@
                         <w:r>
                           <w:rPr>
                             <w:rStyle w:val="Hyperlink"/>
-                            <w:rFonts w:ascii="Open Sans" w:hAnsi="Open Sans" w:cs="Open Sans"/>
+                            <w:rFonts w:ascii="Nunito" w:hAnsi="Nunito" w:cs="Open Sans"/>
                             <w:b/>
                             <w:bCs/>
-                            <w:sz w:val="22"/>
+                            <w:sz w:val="18"/>
                             <w:szCs w:val="22"/>
                           </w:rPr>
                           <w:t>LinkedIn</w:t>
@@ -507,8 +507,8 @@
                       </w:hyperlink>
                       <w:r>
                         <w:rPr>
-                          <w:rFonts w:ascii="Open Sans" w:hAnsi="Open Sans" w:cs="Open Sans"/>
-                          <w:sz w:val="22"/>
+                          <w:rFonts w:ascii="Nunito" w:hAnsi="Nunito" w:cs="Open Sans"/>
+                          <w:sz w:val="18"/>
                           <w:szCs w:val="22"/>
                         </w:rPr>
                         <w:t xml:space="preserve"> /in/jiangv</w:t>
@@ -521,25 +521,25 @@
                         </w:tabs>
                         <w:jc w:val="right"/>
                         <w:rPr>
-                          <w:rFonts w:ascii="Open Sans" w:hAnsi="Open Sans" w:cs="Open Sans"/>
+                          <w:rFonts w:ascii="Nunito" w:hAnsi="Nunito" w:cs="Open Sans"/>
                           <w:b/>
                           <w:bCs/>
-                          <w:sz w:val="22"/>
+                          <w:sz w:val="18"/>
                           <w:szCs w:val="22"/>
                         </w:rPr>
                       </w:pPr>
                       <w:r>
                         <w:rPr>
-                          <w:rFonts w:ascii="Open Sans" w:hAnsi="Open Sans" w:cs="Open Sans"/>
-                          <w:sz w:val="22"/>
+                          <w:rFonts w:ascii="Nunito" w:hAnsi="Nunito" w:cs="Open Sans"/>
+                          <w:sz w:val="18"/>
                           <w:szCs w:val="22"/>
                         </w:rPr>
                         <w:t>10655 Main Street, Apt 1-607, Bellevue, WA, 98004</w:t>
                       </w:r>
                       <w:r>
                         <w:rPr>
-                          <w:rFonts w:ascii="Open Sans" w:hAnsi="Open Sans" w:cs="Open Sans"/>
-                          <w:sz w:val="22"/>
+                          <w:rFonts w:ascii="Nunito" w:hAnsi="Nunito" w:cs="Open Sans"/>
+                          <w:sz w:val="18"/>
                           <w:szCs w:val="22"/>
                         </w:rPr>
                         <w:tab/>
@@ -548,10 +548,10 @@
                         <w:r>
                           <w:rPr>
                             <w:rStyle w:val="Hyperlink"/>
-                            <w:rFonts w:ascii="Open Sans" w:hAnsi="Open Sans" w:cs="Open Sans"/>
+                            <w:rFonts w:ascii="Nunito" w:hAnsi="Nunito" w:cs="Open Sans"/>
                             <w:b/>
                             <w:bCs/>
-                            <w:sz w:val="22"/>
+                            <w:sz w:val="18"/>
                             <w:szCs w:val="22"/>
                           </w:rPr>
                           <w:t>Github</w:t>
@@ -559,17 +559,17 @@
                       </w:hyperlink>
                       <w:r>
                         <w:rPr>
-                          <w:rFonts w:ascii="Open Sans" w:hAnsi="Open Sans" w:cs="Open Sans"/>
+                          <w:rFonts w:ascii="Nunito" w:hAnsi="Nunito" w:cs="Open Sans"/>
                           <w:color w:val="4472C4" w:themeColor="accent5"/>
-                          <w:sz w:val="22"/>
+                          <w:sz w:val="18"/>
                           <w:szCs w:val="22"/>
                         </w:rPr>
                         <w:t xml:space="preserve"> </w:t>
                       </w:r>
                       <w:r>
                         <w:rPr>
-                          <w:rFonts w:ascii="Open Sans" w:hAnsi="Open Sans" w:cs="Open Sans"/>
-                          <w:sz w:val="22"/>
+                          <w:rFonts w:ascii="Nunito" w:hAnsi="Nunito" w:cs="Open Sans"/>
+                          <w:sz w:val="18"/>
                           <w:szCs w:val="22"/>
                         </w:rPr>
                         <w:t>/jiangVL</w:t>
@@ -579,8 +579,8 @@
                       <w:pPr>
                         <w:jc w:val="right"/>
                         <w:rPr>
-                          <w:rFonts w:ascii="Open Sans" w:hAnsi="Open Sans" w:cs="Open Sans"/>
-                          <w:sz w:val="22"/>
+                          <w:rFonts w:ascii="Nunito" w:hAnsi="Nunito" w:cs="Open Sans"/>
+                          <w:sz w:val="18"/>
                           <w:szCs w:val="22"/>
                         </w:rPr>
                       </w:pPr>
@@ -595,7 +595,7 @@
       </w:r>
       <w:r>
         <w:rPr>
-          <w:rFonts w:ascii="Open Sans" w:hAnsi="Open Sans" w:cs="Open Sans"/>
+          <w:rFonts w:ascii="Nunito" w:hAnsi="Nunito" w:cs="Open Sans"/>
           <w:b/>
           <w:bCs/>
           <w:sz w:val="36"/>
@@ -605,7 +605,7 @@
       </w:r>
       <w:r>
         <w:rPr>
-          <w:rFonts w:ascii="Open Sans" w:hAnsi="Open Sans" w:cs="Open Sans"/>
+          <w:rFonts w:ascii="Nunito" w:hAnsi="Nunito" w:cs="Open Sans"/>
           <w:b/>
           <w:bCs/>
           <w:sz w:val="36"/>
@@ -620,7 +620,7 @@
           <w:tab w:val="right" w:pos="9360"/>
         </w:tabs>
         <w:rPr>
-          <w:rFonts w:ascii="Arial" w:hAnsi="Arial" w:cs="Arial"/>
+          <w:rFonts w:ascii="Nunito" w:hAnsi="Nunito" w:cs="Open Sans"/>
           <w:b/>
           <w:bCs/>
           <w:color w:val="4472C4" w:themeColor="accent5"/>
@@ -636,7 +636,7 @@
           <w:tab w:val="right" w:pos="9360"/>
         </w:tabs>
         <w:rPr>
-          <w:rFonts w:ascii="Arial" w:hAnsi="Arial" w:cs="Arial"/>
+          <w:rFonts w:ascii="Nunito" w:hAnsi="Nunito" w:cs="Open Sans"/>
           <w:b/>
           <w:bCs/>
           <w:color w:val="4472C4" w:themeColor="accent5"/>
@@ -646,7 +646,7 @@
       </w:pPr>
       <w:r>
         <w:rPr>
-          <w:rFonts w:ascii="Arial" w:hAnsi="Arial" w:cs="Arial"/>
+          <w:rFonts w:ascii="Nunito" w:hAnsi="Nunito" w:cs="Open Sans"/>
           <w:b/>
           <w:bCs/>
           <w:color w:val="4472C4" w:themeColor="accent5"/>
@@ -655,21 +655,6 @@
         </w:rPr>
         <w:tab/>
       </w:r>
-    </w:p>
-    <w:p>
-      <w:pPr>
-        <w:tabs>
-          <w:tab w:val="right" w:pos="9360"/>
-        </w:tabs>
-        <w:rPr>
-          <w:rFonts w:ascii="Arial" w:hAnsi="Arial" w:cs="Arial"/>
-          <w:b/>
-          <w:bCs/>
-          <w:color w:val="4472C4" w:themeColor="accent5"/>
-          <w:sz w:val="20"/>
-          <w:szCs w:val="20"/>
-        </w:rPr>
-      </w:pPr>
     </w:p>
     <w:p>
       <w:pPr>
@@ -677,19 +662,41 @@
           <w:tab w:val="left" w:pos="2160"/>
           <w:tab w:val="right" w:pos="9360"/>
         </w:tabs>
-        <w:rPr>
-          <w:rFonts w:ascii="Arial" w:hAnsi="Arial" w:cs="Arial"/>
-          <w:sz w:val="20"/>
-          <w:szCs w:val="20"/>
-        </w:rPr>
-      </w:pPr>
-      <w:r>
-        <w:rPr>
-          <w:rFonts w:ascii="Arial" w:hAnsi="Arial" w:cs="Arial"/>
-          <w:sz w:val="20"/>
-          <w:szCs w:val="20"/>
-        </w:rPr>
-        <w:tab/>
+        <w:jc w:val="both"/>
+        <w:rPr>
+          <w:rFonts w:ascii="Nunito" w:hAnsi="Nunito" w:cs="Open Sans"/>
+          <w:b/>
+          <w:bCs/>
+          <w:color w:val="4472C4" w:themeColor="accent5"/>
+          <w:sz w:val="20"/>
+          <w:szCs w:val="20"/>
+        </w:rPr>
+      </w:pPr>
+    </w:p>
+    <w:p>
+      <w:pPr>
+        <w:tabs>
+          <w:tab w:val="left" w:pos="2160"/>
+          <w:tab w:val="right" w:pos="9360"/>
+        </w:tabs>
+        <w:jc w:val="both"/>
+        <w:rPr>
+          <w:rFonts w:ascii="Nunito" w:hAnsi="Nunito" w:cs="Open Sans"/>
+          <w:b/>
+          <w:sz w:val="20"/>
+          <w:szCs w:val="20"/>
+        </w:rPr>
+      </w:pPr>
+      <w:r>
+        <w:rPr>
+          <w:rFonts w:ascii="Nunito" w:hAnsi="Nunito" w:cs="Open Sans"/>
+          <w:b/>
+          <w:bCs/>
+          <w:color w:val="4472C4" w:themeColor="accent5"/>
+          <w:sz w:val="20"/>
+          <w:szCs w:val="20"/>
+        </w:rPr>
+        <w:t>Work Experience</w:t>
       </w:r>
     </w:p>
     <w:p>
@@ -697,9 +704,8 @@
         <w:tabs>
           <w:tab w:val="left" w:pos="2160"/>
         </w:tabs>
-        <w:spacing w:before="120"/>
-        <w:rPr>
-          <w:rFonts w:ascii="Open Sans" w:hAnsi="Open Sans" w:cs="Open Sans"/>
+        <w:rPr>
+          <w:rFonts w:ascii="Nunito" w:hAnsi="Nunito" w:cs="Open Sans"/>
           <w:b/>
           <w:bCs/>
           <w:color w:val="4472C4" w:themeColor="accent5"/>
@@ -707,51 +713,9 @@
           <w:szCs w:val="20"/>
         </w:rPr>
       </w:pPr>
-    </w:p>
-    <w:p>
-      <w:pPr>
-        <w:tabs>
-          <w:tab w:val="left" w:pos="2160"/>
-        </w:tabs>
-        <w:spacing w:before="120"/>
-        <w:rPr>
-          <w:rFonts w:ascii="Open Sans" w:hAnsi="Open Sans" w:cs="Open Sans"/>
-          <w:b/>
-          <w:bCs/>
-          <w:color w:val="4472C4" w:themeColor="accent5"/>
-          <w:sz w:val="20"/>
-          <w:szCs w:val="20"/>
-        </w:rPr>
-      </w:pPr>
-      <w:r>
-        <w:rPr>
-          <w:rFonts w:ascii="Open Sans" w:hAnsi="Open Sans" w:cs="Open Sans"/>
-          <w:b/>
-          <w:bCs/>
-          <w:color w:val="4472C4" w:themeColor="accent5"/>
-          <w:sz w:val="20"/>
-          <w:szCs w:val="20"/>
-        </w:rPr>
-        <w:t>Work Experience</w:t>
-      </w:r>
-    </w:p>
-    <w:p>
-      <w:pPr>
-        <w:tabs>
-          <w:tab w:val="left" w:pos="2160"/>
-        </w:tabs>
-        <w:rPr>
-          <w:rFonts w:ascii="Open Sans" w:hAnsi="Open Sans" w:cs="Open Sans"/>
-          <w:b/>
-          <w:bCs/>
-          <w:color w:val="4472C4" w:themeColor="accent5"/>
-          <w:sz w:val="20"/>
-          <w:szCs w:val="20"/>
-        </w:rPr>
-      </w:pPr>
-      <w:r>
-        <w:rPr>
-          <w:rFonts w:ascii="Open Sans" w:hAnsi="Open Sans" w:cs="Open Sans"/>
+      <w:r>
+        <w:rPr>
+          <w:rFonts w:ascii="Nunito" w:hAnsi="Nunito" w:cs="Open Sans"/>
           <w:b/>
           <w:bCs/>
           <w:color w:val="4472C4" w:themeColor="accent5"/>
@@ -771,36 +735,26 @@
           <w:tab w:val="right" w:pos="9360"/>
         </w:tabs>
         <w:rPr>
-          <w:rFonts w:ascii="Open Sans" w:hAnsi="Open Sans" w:cs="Open Sans"/>
-          <w:b/>
-          <w:bCs/>
-          <w:sz w:val="20"/>
-          <w:szCs w:val="20"/>
-        </w:rPr>
-      </w:pPr>
-      <w:r>
-        <w:rPr>
-          <w:rFonts w:ascii="Open Sans" w:hAnsi="Open Sans" w:cs="Open Sans"/>
-          <w:b/>
-          <w:bCs/>
-          <w:sz w:val="20"/>
-          <w:szCs w:val="20"/>
-        </w:rPr>
-        <w:t>Amazon.com, Inc</w:t>
-      </w:r>
-      <w:r>
-        <w:rPr>
-          <w:rFonts w:ascii="Open Sans" w:hAnsi="Open Sans" w:cs="Open Sans"/>
-          <w:b/>
-          <w:bCs/>
-          <w:sz w:val="20"/>
-          <w:szCs w:val="20"/>
-        </w:rPr>
-        <w:t>.</w:t>
-      </w:r>
-      <w:r>
-        <w:rPr>
-          <w:rFonts w:ascii="Open Sans" w:hAnsi="Open Sans" w:cs="Open Sans"/>
+          <w:rFonts w:ascii="Nunito" w:hAnsi="Nunito" w:cs="Open Sans"/>
+          <w:b/>
+          <w:bCs/>
+          <w:sz w:val="20"/>
+          <w:szCs w:val="20"/>
+        </w:rPr>
+      </w:pPr>
+      <w:r>
+        <w:rPr>
+          <w:rFonts w:ascii="Nunito" w:hAnsi="Nunito" w:cs="Open Sans"/>
+          <w:b/>
+          <w:bCs/>
+          <w:sz w:val="20"/>
+          <w:szCs w:val="20"/>
+        </w:rPr>
+        <w:t>Amazon.com, Inc.</w:t>
+      </w:r>
+      <w:r>
+        <w:rPr>
+          <w:rFonts w:ascii="Nunito" w:hAnsi="Nunito" w:cs="Open Sans"/>
           <w:bCs/>
           <w:sz w:val="20"/>
           <w:szCs w:val="20"/>
@@ -809,7 +763,7 @@
       </w:r>
       <w:r>
         <w:rPr>
-          <w:rFonts w:ascii="Open Sans" w:hAnsi="Open Sans" w:cs="Open Sans"/>
+          <w:rFonts w:ascii="Nunito" w:hAnsi="Nunito" w:cs="Open Sans"/>
           <w:bCs/>
           <w:sz w:val="20"/>
           <w:szCs w:val="20"/>
@@ -818,7 +772,7 @@
       </w:r>
       <w:r>
         <w:rPr>
-          <w:rFonts w:ascii="Open Sans" w:hAnsi="Open Sans" w:cs="Open Sans"/>
+          <w:rFonts w:ascii="Nunito" w:hAnsi="Nunito" w:cs="Open Sans"/>
           <w:bCs/>
           <w:sz w:val="20"/>
           <w:szCs w:val="20"/>
@@ -827,7 +781,7 @@
       </w:r>
       <w:r>
         <w:rPr>
-          <w:rFonts w:ascii="Open Sans" w:hAnsi="Open Sans" w:cs="Open Sans"/>
+          <w:rFonts w:ascii="Nunito" w:hAnsi="Nunito" w:cs="Open Sans"/>
           <w:b/>
           <w:bCs/>
           <w:sz w:val="20"/>
@@ -849,15 +803,15 @@
           <w:tab w:val="right" w:pos="9360"/>
         </w:tabs>
         <w:rPr>
-          <w:rFonts w:ascii="Open Sans" w:hAnsi="Open Sans" w:cs="Open Sans"/>
-          <w:bCs/>
-          <w:sz w:val="20"/>
-          <w:szCs w:val="20"/>
-        </w:rPr>
-      </w:pPr>
-      <w:r>
-        <w:rPr>
-          <w:rFonts w:ascii="Open Sans" w:hAnsi="Open Sans" w:cs="Open Sans"/>
+          <w:rFonts w:ascii="Nunito" w:hAnsi="Nunito" w:cs="Open Sans"/>
+          <w:bCs/>
+          <w:sz w:val="20"/>
+          <w:szCs w:val="20"/>
+        </w:rPr>
+      </w:pPr>
+      <w:r>
+        <w:rPr>
+          <w:rFonts w:ascii="Nunito" w:hAnsi="Nunito" w:cs="Open Sans"/>
           <w:bCs/>
           <w:sz w:val="20"/>
           <w:szCs w:val="20"/>
@@ -866,7 +820,7 @@
       </w:r>
       <w:r>
         <w:rPr>
-          <w:rFonts w:ascii="Open Sans" w:hAnsi="Open Sans" w:cs="Open Sans"/>
+          <w:rFonts w:ascii="Nunito" w:hAnsi="Nunito" w:cs="Open Sans"/>
           <w:bCs/>
           <w:sz w:val="20"/>
           <w:szCs w:val="20"/>
@@ -875,7 +829,7 @@
       </w:r>
       <w:r>
         <w:rPr>
-          <w:rFonts w:ascii="Open Sans" w:hAnsi="Open Sans" w:cs="Open Sans"/>
+          <w:rFonts w:ascii="Nunito" w:hAnsi="Nunito" w:cs="Open Sans"/>
           <w:bCs/>
           <w:sz w:val="20"/>
           <w:szCs w:val="20"/>
@@ -884,34 +838,16 @@
       </w:r>
       <w:r>
         <w:rPr>
-          <w:rFonts w:ascii="Open Sans" w:hAnsi="Open Sans" w:cs="Open Sans"/>
-          <w:bCs/>
-          <w:sz w:val="20"/>
-          <w:szCs w:val="20"/>
-        </w:rPr>
-        <w:t>(</w:t>
-      </w:r>
-      <w:r>
-        <w:rPr>
-          <w:rFonts w:ascii="Open Sans" w:hAnsi="Open Sans" w:cs="Open Sans"/>
-          <w:bCs/>
-          <w:sz w:val="20"/>
-          <w:szCs w:val="20"/>
-        </w:rPr>
-        <w:t>CWE</w:t>
-      </w:r>
-      <w:r>
-        <w:rPr>
-          <w:rFonts w:ascii="Open Sans" w:hAnsi="Open Sans" w:cs="Open Sans"/>
-          <w:bCs/>
-          <w:sz w:val="20"/>
-          <w:szCs w:val="20"/>
-        </w:rPr>
-        <w:t xml:space="preserve">) </w:t>
-      </w:r>
-      <w:r>
-        <w:rPr>
-          <w:rFonts w:ascii="Open Sans" w:hAnsi="Open Sans" w:cs="Open Sans"/>
+          <w:rFonts w:ascii="Nunito" w:hAnsi="Nunito" w:cs="Open Sans"/>
+          <w:bCs/>
+          <w:sz w:val="20"/>
+          <w:szCs w:val="20"/>
+        </w:rPr>
+        <w:t xml:space="preserve">(CWE) </w:t>
+      </w:r>
+      <w:r>
+        <w:rPr>
+          <w:rFonts w:ascii="Nunito" w:hAnsi="Nunito" w:cs="Open Sans"/>
           <w:bCs/>
           <w:sz w:val="20"/>
           <w:szCs w:val="20"/>
@@ -920,7 +856,7 @@
       </w:r>
       <w:r>
         <w:rPr>
-          <w:rFonts w:ascii="Open Sans" w:hAnsi="Open Sans" w:cs="Open Sans"/>
+          <w:rFonts w:ascii="Nunito" w:hAnsi="Nunito" w:cs="Open Sans"/>
           <w:bCs/>
           <w:sz w:val="20"/>
           <w:szCs w:val="20"/>
@@ -929,7 +865,7 @@
       </w:r>
       <w:r>
         <w:rPr>
-          <w:rFonts w:ascii="Open Sans" w:hAnsi="Open Sans" w:cs="Open Sans"/>
+          <w:rFonts w:ascii="Nunito" w:hAnsi="Nunito" w:cs="Open Sans"/>
           <w:bCs/>
           <w:sz w:val="20"/>
           <w:szCs w:val="20"/>
@@ -950,15 +886,15 @@
           <w:tab w:val="right" w:pos="9360"/>
         </w:tabs>
         <w:rPr>
-          <w:rFonts w:ascii="Open Sans" w:hAnsi="Open Sans" w:cs="Open Sans"/>
-          <w:bCs/>
-          <w:sz w:val="20"/>
-          <w:szCs w:val="20"/>
-        </w:rPr>
-      </w:pPr>
-      <w:r>
-        <w:rPr>
-          <w:rFonts w:ascii="Open Sans" w:hAnsi="Open Sans" w:cs="Open Sans"/>
+          <w:rFonts w:ascii="Nunito" w:hAnsi="Nunito" w:cs="Open Sans"/>
+          <w:bCs/>
+          <w:sz w:val="20"/>
+          <w:szCs w:val="20"/>
+        </w:rPr>
+      </w:pPr>
+      <w:r>
+        <w:rPr>
+          <w:rFonts w:ascii="Nunito" w:hAnsi="Nunito" w:cs="Open Sans"/>
           <w:bCs/>
           <w:sz w:val="20"/>
           <w:szCs w:val="20"/>
@@ -967,7 +903,7 @@
       </w:r>
       <w:r>
         <w:rPr>
-          <w:rFonts w:ascii="Open Sans" w:hAnsi="Open Sans" w:cs="Open Sans"/>
+          <w:rFonts w:ascii="Nunito" w:hAnsi="Nunito" w:cs="Open Sans"/>
           <w:bCs/>
           <w:sz w:val="20"/>
           <w:szCs w:val="20"/>
@@ -976,7 +912,7 @@
       </w:r>
       <w:r>
         <w:rPr>
-          <w:rFonts w:ascii="Open Sans" w:hAnsi="Open Sans" w:cs="Open Sans"/>
+          <w:rFonts w:ascii="Nunito" w:hAnsi="Nunito" w:cs="Open Sans"/>
           <w:bCs/>
           <w:sz w:val="20"/>
           <w:szCs w:val="20"/>
@@ -997,15 +933,15 @@
           <w:tab w:val="right" w:pos="9360"/>
         </w:tabs>
         <w:rPr>
-          <w:rFonts w:ascii="Open Sans" w:hAnsi="Open Sans" w:cs="Open Sans"/>
-          <w:bCs/>
-          <w:sz w:val="20"/>
-          <w:szCs w:val="20"/>
-        </w:rPr>
-      </w:pPr>
-      <w:r>
-        <w:rPr>
-          <w:rFonts w:ascii="Open Sans" w:hAnsi="Open Sans" w:cs="Open Sans"/>
+          <w:rFonts w:ascii="Nunito" w:hAnsi="Nunito" w:cs="Open Sans"/>
+          <w:bCs/>
+          <w:sz w:val="20"/>
+          <w:szCs w:val="20"/>
+        </w:rPr>
+      </w:pPr>
+      <w:r>
+        <w:rPr>
+          <w:rFonts w:ascii="Nunito" w:hAnsi="Nunito" w:cs="Open Sans"/>
           <w:bCs/>
           <w:sz w:val="20"/>
           <w:szCs w:val="20"/>
@@ -1014,48 +950,12 @@
       </w:r>
       <w:r>
         <w:rPr>
-          <w:rFonts w:ascii="Open Sans" w:hAnsi="Open Sans" w:cs="Open Sans"/>
-          <w:bCs/>
-          <w:sz w:val="20"/>
-          <w:szCs w:val="20"/>
-        </w:rPr>
-        <w:t xml:space="preserve">eveloped key initiatives such as integration of a large-scale scheduling service for one time job executions. Also, helped develop the Service-to-Service feature for other AWS services to </w:t>
-      </w:r>
-      <w:r>
-        <w:rPr>
-          <w:rFonts w:ascii="Open Sans" w:hAnsi="Open Sans" w:cs="Open Sans"/>
-          <w:bCs/>
-          <w:sz w:val="20"/>
-          <w:szCs w:val="20"/>
-        </w:rPr>
-        <w:t>seamless</w:t>
-      </w:r>
-      <w:r>
-        <w:rPr>
-          <w:rFonts w:ascii="Open Sans" w:hAnsi="Open Sans" w:cs="Open Sans"/>
-          <w:bCs/>
-          <w:sz w:val="20"/>
-          <w:szCs w:val="20"/>
-        </w:rPr>
-        <w:t>ly</w:t>
-      </w:r>
-      <w:r>
-        <w:rPr>
-          <w:rFonts w:ascii="Open Sans" w:hAnsi="Open Sans" w:cs="Open Sans"/>
-          <w:bCs/>
-          <w:sz w:val="20"/>
-          <w:szCs w:val="20"/>
-        </w:rPr>
-        <w:t xml:space="preserve"> </w:t>
-      </w:r>
-      <w:r>
-        <w:rPr>
-          <w:rFonts w:ascii="Open Sans" w:hAnsi="Open Sans" w:cs="Open Sans"/>
-          <w:bCs/>
-          <w:sz w:val="20"/>
-          <w:szCs w:val="20"/>
-        </w:rPr>
-        <w:t>integrate with CWE through a self-service onboarding framework.</w:t>
+          <w:rFonts w:ascii="Nunito" w:hAnsi="Nunito" w:cs="Open Sans"/>
+          <w:bCs/>
+          <w:sz w:val="20"/>
+          <w:szCs w:val="20"/>
+        </w:rPr>
+        <w:t>eveloped key initiatives such as integration of a large-scale scheduling service for one time job executions. Also, helped develop the Service-to-Service feature for other AWS services to seamlessly integrate with CWE through a self-service onboarding framework.</w:t>
       </w:r>
     </w:p>
     <w:p>
@@ -1065,12 +965,11 @@
           <w:tab w:val="left" w:pos="6480"/>
           <w:tab w:val="right" w:pos="9360"/>
         </w:tabs>
-        <w:jc w:val="right"/>
-        <w:rPr>
-          <w:rFonts w:ascii="Open Sans" w:hAnsi="Open Sans" w:cs="Open Sans"/>
-          <w:b/>
-          <w:bCs/>
-          <w:sz w:val="20"/>
+        <w:rPr>
+          <w:rFonts w:ascii="Nunito" w:hAnsi="Nunito" w:cs="Open Sans"/>
+          <w:b/>
+          <w:bCs/>
+          <w:sz w:val="10"/>
           <w:szCs w:val="20"/>
         </w:rPr>
       </w:pPr>
@@ -1083,16 +982,16 @@
           <w:tab w:val="right" w:pos="9360"/>
         </w:tabs>
         <w:rPr>
-          <w:rFonts w:ascii="Open Sans" w:hAnsi="Open Sans" w:cs="Open Sans"/>
-          <w:b/>
-          <w:bCs/>
-          <w:sz w:val="20"/>
-          <w:szCs w:val="20"/>
-        </w:rPr>
-      </w:pPr>
-      <w:r>
-        <w:rPr>
-          <w:rFonts w:ascii="Open Sans" w:hAnsi="Open Sans" w:cs="Open Sans"/>
+          <w:rFonts w:ascii="Nunito" w:hAnsi="Nunito" w:cs="Open Sans"/>
+          <w:b/>
+          <w:bCs/>
+          <w:sz w:val="20"/>
+          <w:szCs w:val="20"/>
+        </w:rPr>
+      </w:pPr>
+      <w:r>
+        <w:rPr>
+          <w:rFonts w:ascii="Nunito" w:hAnsi="Nunito" w:cs="Open Sans"/>
           <w:b/>
           <w:bCs/>
           <w:sz w:val="20"/>
@@ -1102,7 +1001,7 @@
       </w:r>
       <w:r>
         <w:rPr>
-          <w:rFonts w:ascii="Open Sans" w:hAnsi="Open Sans" w:cs="Open Sans"/>
+          <w:rFonts w:ascii="Nunito" w:hAnsi="Nunito" w:cs="Open Sans"/>
           <w:b/>
           <w:bCs/>
           <w:sz w:val="20"/>
@@ -1112,7 +1011,7 @@
       </w:r>
       <w:r>
         <w:rPr>
-          <w:rFonts w:ascii="Open Sans" w:hAnsi="Open Sans" w:cs="Open Sans"/>
+          <w:rFonts w:ascii="Nunito" w:hAnsi="Nunito" w:cs="Open Sans"/>
           <w:bCs/>
           <w:sz w:val="20"/>
           <w:szCs w:val="20"/>
@@ -1121,7 +1020,7 @@
       </w:r>
       <w:r>
         <w:rPr>
-          <w:rFonts w:ascii="Open Sans" w:hAnsi="Open Sans" w:cs="Open Sans"/>
+          <w:rFonts w:ascii="Nunito" w:hAnsi="Nunito" w:cs="Open Sans"/>
           <w:bCs/>
           <w:sz w:val="20"/>
           <w:szCs w:val="20"/>
@@ -1130,7 +1029,7 @@
       </w:r>
       <w:r>
         <w:rPr>
-          <w:rFonts w:ascii="Open Sans" w:hAnsi="Open Sans" w:cs="Open Sans"/>
+          <w:rFonts w:ascii="Nunito" w:hAnsi="Nunito" w:cs="Open Sans"/>
           <w:bCs/>
           <w:sz w:val="20"/>
           <w:szCs w:val="20"/>
@@ -1139,7 +1038,7 @@
       </w:r>
       <w:r>
         <w:rPr>
-          <w:rFonts w:ascii="Open Sans" w:hAnsi="Open Sans" w:cs="Open Sans"/>
+          <w:rFonts w:ascii="Nunito" w:hAnsi="Nunito" w:cs="Open Sans"/>
           <w:bCs/>
           <w:sz w:val="20"/>
           <w:szCs w:val="20"/>
@@ -1148,7 +1047,7 @@
       </w:r>
       <w:r>
         <w:rPr>
-          <w:rFonts w:ascii="Open Sans" w:hAnsi="Open Sans" w:cs="Open Sans"/>
+          <w:rFonts w:ascii="Nunito" w:hAnsi="Nunito" w:cs="Open Sans"/>
           <w:bCs/>
           <w:sz w:val="20"/>
           <w:szCs w:val="20"/>
@@ -1157,7 +1056,7 @@
       </w:r>
       <w:r>
         <w:rPr>
-          <w:rFonts w:ascii="Open Sans" w:hAnsi="Open Sans" w:cs="Open Sans"/>
+          <w:rFonts w:ascii="Nunito" w:hAnsi="Nunito" w:cs="Open Sans"/>
           <w:bCs/>
           <w:sz w:val="20"/>
           <w:szCs w:val="20"/>
@@ -1166,7 +1065,7 @@
       </w:r>
       <w:r>
         <w:rPr>
-          <w:rFonts w:ascii="Open Sans" w:hAnsi="Open Sans" w:cs="Open Sans"/>
+          <w:rFonts w:ascii="Nunito" w:hAnsi="Nunito" w:cs="Open Sans"/>
           <w:b/>
           <w:bCs/>
           <w:sz w:val="20"/>
@@ -1186,15 +1085,15 @@
           <w:tab w:val="left" w:pos="2160"/>
         </w:tabs>
         <w:rPr>
-          <w:rFonts w:ascii="Open Sans" w:hAnsi="Open Sans" w:cs="Open Sans"/>
-          <w:bCs/>
-          <w:sz w:val="20"/>
-          <w:szCs w:val="20"/>
-        </w:rPr>
-      </w:pPr>
-      <w:r>
-        <w:rPr>
-          <w:rFonts w:ascii="Open Sans" w:hAnsi="Open Sans" w:cs="Open Sans"/>
+          <w:rFonts w:ascii="Nunito" w:hAnsi="Nunito" w:cs="Open Sans"/>
+          <w:bCs/>
+          <w:sz w:val="20"/>
+          <w:szCs w:val="20"/>
+        </w:rPr>
+      </w:pPr>
+      <w:r>
+        <w:rPr>
+          <w:rFonts w:ascii="Nunito" w:hAnsi="Nunito" w:cs="Open Sans"/>
           <w:bCs/>
           <w:sz w:val="20"/>
           <w:szCs w:val="20"/>
@@ -1203,7 +1102,7 @@
       </w:r>
       <w:r>
         <w:rPr>
-          <w:rFonts w:ascii="Open Sans" w:hAnsi="Open Sans" w:cs="Open Sans"/>
+          <w:rFonts w:ascii="Nunito" w:hAnsi="Nunito" w:cs="Open Sans"/>
           <w:bCs/>
           <w:sz w:val="20"/>
           <w:szCs w:val="20"/>
@@ -1212,7 +1111,7 @@
       </w:r>
       <w:r>
         <w:rPr>
-          <w:rFonts w:ascii="Open Sans" w:hAnsi="Open Sans" w:cs="Open Sans"/>
+          <w:rFonts w:ascii="Nunito" w:hAnsi="Nunito" w:cs="Open Sans"/>
           <w:bCs/>
           <w:sz w:val="20"/>
           <w:szCs w:val="20"/>
@@ -1221,7 +1120,7 @@
       </w:r>
       <w:r>
         <w:rPr>
-          <w:rFonts w:ascii="Open Sans" w:hAnsi="Open Sans" w:cs="Open Sans"/>
+          <w:rFonts w:ascii="Nunito" w:hAnsi="Nunito" w:cs="Open Sans"/>
           <w:bCs/>
           <w:sz w:val="20"/>
           <w:szCs w:val="20"/>
@@ -1230,7 +1129,7 @@
       </w:r>
       <w:r>
         <w:rPr>
-          <w:rFonts w:ascii="Open Sans" w:hAnsi="Open Sans" w:cs="Open Sans"/>
+          <w:rFonts w:ascii="Nunito" w:hAnsi="Nunito" w:cs="Open Sans"/>
           <w:bCs/>
           <w:sz w:val="20"/>
           <w:szCs w:val="20"/>
@@ -1239,7 +1138,7 @@
       </w:r>
       <w:r>
         <w:rPr>
-          <w:rFonts w:ascii="Open Sans" w:hAnsi="Open Sans" w:cs="Open Sans"/>
+          <w:rFonts w:ascii="Nunito" w:hAnsi="Nunito" w:cs="Open Sans"/>
           <w:bCs/>
           <w:sz w:val="20"/>
           <w:szCs w:val="20"/>
@@ -1248,7 +1147,7 @@
       </w:r>
       <w:r>
         <w:rPr>
-          <w:rFonts w:ascii="Open Sans" w:hAnsi="Open Sans" w:cs="Open Sans"/>
+          <w:rFonts w:ascii="Nunito" w:hAnsi="Nunito" w:cs="Open Sans"/>
           <w:bCs/>
           <w:sz w:val="20"/>
           <w:szCs w:val="20"/>
@@ -1257,7 +1156,7 @@
       </w:r>
       <w:r>
         <w:rPr>
-          <w:rFonts w:ascii="Open Sans" w:hAnsi="Open Sans" w:cs="Open Sans"/>
+          <w:rFonts w:ascii="Nunito" w:hAnsi="Nunito" w:cs="Open Sans"/>
           <w:bCs/>
           <w:sz w:val="20"/>
           <w:szCs w:val="20"/>
@@ -1266,7 +1165,7 @@
       </w:r>
       <w:r>
         <w:rPr>
-          <w:rFonts w:ascii="Open Sans" w:hAnsi="Open Sans" w:cs="Open Sans"/>
+          <w:rFonts w:ascii="Nunito" w:hAnsi="Nunito" w:cs="Open Sans"/>
           <w:bCs/>
           <w:sz w:val="20"/>
           <w:szCs w:val="20"/>
@@ -1275,7 +1174,7 @@
       </w:r>
       <w:r>
         <w:rPr>
-          <w:rFonts w:ascii="Open Sans" w:hAnsi="Open Sans" w:cs="Open Sans"/>
+          <w:rFonts w:ascii="Nunito" w:hAnsi="Nunito" w:cs="Open Sans"/>
           <w:bCs/>
           <w:sz w:val="20"/>
           <w:szCs w:val="20"/>
@@ -1284,7 +1183,7 @@
       </w:r>
       <w:r>
         <w:rPr>
-          <w:rFonts w:ascii="Open Sans" w:hAnsi="Open Sans" w:cs="Open Sans"/>
+          <w:rFonts w:ascii="Nunito" w:hAnsi="Nunito" w:cs="Open Sans"/>
           <w:bCs/>
           <w:sz w:val="20"/>
           <w:szCs w:val="20"/>
@@ -1293,7 +1192,7 @@
       </w:r>
       <w:r>
         <w:rPr>
-          <w:rFonts w:ascii="Open Sans" w:hAnsi="Open Sans" w:cs="Open Sans"/>
+          <w:rFonts w:ascii="Nunito" w:hAnsi="Nunito" w:cs="Open Sans"/>
           <w:bCs/>
           <w:sz w:val="20"/>
           <w:szCs w:val="20"/>
@@ -1312,15 +1211,15 @@
           <w:tab w:val="left" w:pos="2160"/>
         </w:tabs>
         <w:rPr>
-          <w:rFonts w:ascii="Open Sans" w:hAnsi="Open Sans" w:cs="Open Sans"/>
-          <w:bCs/>
-          <w:sz w:val="20"/>
-          <w:szCs w:val="20"/>
-        </w:rPr>
-      </w:pPr>
-      <w:r>
-        <w:rPr>
-          <w:rFonts w:ascii="Open Sans" w:hAnsi="Open Sans" w:cs="Open Sans"/>
+          <w:rFonts w:ascii="Nunito" w:hAnsi="Nunito" w:cs="Open Sans"/>
+          <w:bCs/>
+          <w:sz w:val="20"/>
+          <w:szCs w:val="20"/>
+        </w:rPr>
+      </w:pPr>
+      <w:r>
+        <w:rPr>
+          <w:rFonts w:ascii="Nunito" w:hAnsi="Nunito" w:cs="Open Sans"/>
           <w:bCs/>
           <w:sz w:val="20"/>
           <w:szCs w:val="20"/>
@@ -1329,7 +1228,7 @@
       </w:r>
       <w:r>
         <w:rPr>
-          <w:rFonts w:ascii="Open Sans" w:hAnsi="Open Sans" w:cs="Open Sans"/>
+          <w:rFonts w:ascii="Nunito" w:hAnsi="Nunito" w:cs="Open Sans"/>
           <w:bCs/>
           <w:sz w:val="20"/>
           <w:szCs w:val="20"/>
@@ -1338,7 +1237,7 @@
       </w:r>
       <w:r>
         <w:rPr>
-          <w:rFonts w:ascii="Open Sans" w:hAnsi="Open Sans" w:cs="Open Sans"/>
+          <w:rFonts w:ascii="Nunito" w:hAnsi="Nunito" w:cs="Open Sans"/>
           <w:bCs/>
           <w:sz w:val="20"/>
           <w:szCs w:val="20"/>
@@ -1347,7 +1246,7 @@
       </w:r>
       <w:r>
         <w:rPr>
-          <w:rFonts w:ascii="Open Sans" w:hAnsi="Open Sans" w:cs="Open Sans"/>
+          <w:rFonts w:ascii="Nunito" w:hAnsi="Nunito" w:cs="Open Sans"/>
           <w:bCs/>
           <w:sz w:val="20"/>
           <w:szCs w:val="20"/>
@@ -1356,7 +1255,7 @@
       </w:r>
       <w:r>
         <w:rPr>
-          <w:rFonts w:ascii="Open Sans" w:hAnsi="Open Sans" w:cs="Open Sans"/>
+          <w:rFonts w:ascii="Nunito" w:hAnsi="Nunito" w:cs="Open Sans"/>
           <w:bCs/>
           <w:sz w:val="20"/>
           <w:szCs w:val="20"/>
@@ -1365,7 +1264,7 @@
       </w:r>
       <w:r>
         <w:rPr>
-          <w:rFonts w:ascii="Open Sans" w:hAnsi="Open Sans" w:cs="Open Sans"/>
+          <w:rFonts w:ascii="Nunito" w:hAnsi="Nunito" w:cs="Open Sans"/>
           <w:bCs/>
           <w:sz w:val="20"/>
           <w:szCs w:val="20"/>
@@ -1374,7 +1273,7 @@
       </w:r>
       <w:r>
         <w:rPr>
-          <w:rFonts w:ascii="Open Sans" w:hAnsi="Open Sans" w:cs="Open Sans"/>
+          <w:rFonts w:ascii="Nunito" w:hAnsi="Nunito" w:cs="Open Sans"/>
           <w:bCs/>
           <w:sz w:val="20"/>
           <w:szCs w:val="20"/>
@@ -1383,7 +1282,7 @@
       </w:r>
       <w:r>
         <w:rPr>
-          <w:rFonts w:ascii="Open Sans" w:hAnsi="Open Sans" w:cs="Open Sans"/>
+          <w:rFonts w:ascii="Nunito" w:hAnsi="Nunito" w:cs="Open Sans"/>
           <w:bCs/>
           <w:sz w:val="20"/>
           <w:szCs w:val="20"/>
@@ -1392,7 +1291,7 @@
       </w:r>
       <w:r>
         <w:rPr>
-          <w:rFonts w:ascii="Open Sans" w:hAnsi="Open Sans" w:cs="Open Sans"/>
+          <w:rFonts w:ascii="Nunito" w:hAnsi="Nunito" w:cs="Open Sans"/>
           <w:bCs/>
           <w:sz w:val="20"/>
           <w:szCs w:val="20"/>
@@ -1401,16 +1300,27 @@
       </w:r>
       <w:r>
         <w:rPr>
-          <w:rFonts w:ascii="Open Sans" w:hAnsi="Open Sans" w:cs="Open Sans"/>
-          <w:bCs/>
-          <w:sz w:val="20"/>
-          <w:szCs w:val="20"/>
-        </w:rPr>
-        <w:t xml:space="preserve"> help educate customers on potential cost-saving practices</w:t>
-      </w:r>
-      <w:r>
-        <w:rPr>
-          <w:rFonts w:ascii="Open Sans" w:hAnsi="Open Sans" w:cs="Open Sans"/>
+          <w:rFonts w:ascii="Nunito" w:hAnsi="Nunito" w:cs="Open Sans"/>
+          <w:bCs/>
+          <w:sz w:val="20"/>
+          <w:szCs w:val="20"/>
+        </w:rPr>
+        <w:t xml:space="preserve"> help educate c</w:t>
+      </w:r>
+      <w:bookmarkStart w:id="0" w:name="_GoBack"/>
+      <w:bookmarkEnd w:id="0"/>
+      <w:r>
+        <w:rPr>
+          <w:rFonts w:ascii="Nunito" w:hAnsi="Nunito" w:cs="Open Sans"/>
+          <w:bCs/>
+          <w:sz w:val="20"/>
+          <w:szCs w:val="20"/>
+        </w:rPr>
+        <w:t>ustomers on potential cost-saving practices</w:t>
+      </w:r>
+      <w:r>
+        <w:rPr>
+          <w:rFonts w:ascii="Nunito" w:hAnsi="Nunito" w:cs="Open Sans"/>
           <w:bCs/>
           <w:sz w:val="20"/>
           <w:szCs w:val="20"/>
@@ -1419,7 +1329,7 @@
       </w:r>
       <w:r>
         <w:rPr>
-          <w:rFonts w:ascii="Open Sans" w:hAnsi="Open Sans" w:cs="Open Sans"/>
+          <w:rFonts w:ascii="Nunito" w:hAnsi="Nunito" w:cs="Open Sans"/>
           <w:bCs/>
           <w:sz w:val="20"/>
           <w:szCs w:val="20"/>
@@ -1428,7 +1338,7 @@
       </w:r>
       <w:r>
         <w:rPr>
-          <w:rFonts w:ascii="Open Sans" w:hAnsi="Open Sans" w:cs="Open Sans"/>
+          <w:rFonts w:ascii="Nunito" w:hAnsi="Nunito" w:cs="Open Sans"/>
           <w:bCs/>
           <w:sz w:val="20"/>
           <w:szCs w:val="20"/>
@@ -1437,7 +1347,7 @@
       </w:r>
       <w:r>
         <w:rPr>
-          <w:rFonts w:ascii="Open Sans" w:hAnsi="Open Sans" w:cs="Open Sans"/>
+          <w:rFonts w:ascii="Nunito" w:hAnsi="Nunito" w:cs="Open Sans"/>
           <w:bCs/>
           <w:sz w:val="20"/>
           <w:szCs w:val="20"/>
@@ -1446,7 +1356,7 @@
       </w:r>
       <w:r>
         <w:rPr>
-          <w:rFonts w:ascii="Open Sans" w:hAnsi="Open Sans" w:cs="Open Sans"/>
+          <w:rFonts w:ascii="Nunito" w:hAnsi="Nunito" w:cs="Open Sans"/>
           <w:bCs/>
           <w:sz w:val="20"/>
           <w:szCs w:val="20"/>
@@ -1455,7 +1365,7 @@
       </w:r>
       <w:r>
         <w:rPr>
-          <w:rFonts w:ascii="Open Sans" w:hAnsi="Open Sans" w:cs="Open Sans"/>
+          <w:rFonts w:ascii="Nunito" w:hAnsi="Nunito" w:cs="Open Sans"/>
           <w:bCs/>
           <w:sz w:val="20"/>
           <w:szCs w:val="20"/>
@@ -1464,7 +1374,7 @@
       </w:r>
       <w:r>
         <w:rPr>
-          <w:rFonts w:ascii="Open Sans" w:hAnsi="Open Sans" w:cs="Open Sans"/>
+          <w:rFonts w:ascii="Nunito" w:hAnsi="Nunito" w:cs="Open Sans"/>
           <w:bCs/>
           <w:sz w:val="20"/>
           <w:szCs w:val="20"/>
@@ -1473,7 +1383,7 @@
       </w:r>
       <w:r>
         <w:rPr>
-          <w:rFonts w:ascii="Open Sans" w:hAnsi="Open Sans" w:cs="Open Sans"/>
+          <w:rFonts w:ascii="Nunito" w:hAnsi="Nunito" w:cs="Open Sans"/>
           <w:bCs/>
           <w:sz w:val="20"/>
           <w:szCs w:val="20"/>
@@ -1482,7 +1392,7 @@
       </w:r>
       <w:r>
         <w:rPr>
-          <w:rFonts w:ascii="Open Sans" w:hAnsi="Open Sans" w:cs="Open Sans"/>
+          <w:rFonts w:ascii="Nunito" w:hAnsi="Nunito" w:cs="Open Sans"/>
           <w:bCs/>
           <w:sz w:val="20"/>
           <w:szCs w:val="20"/>
@@ -1491,7 +1401,7 @@
       </w:r>
       <w:r>
         <w:rPr>
-          <w:rFonts w:ascii="Open Sans" w:hAnsi="Open Sans" w:cs="Open Sans"/>
+          <w:rFonts w:ascii="Nunito" w:hAnsi="Nunito" w:cs="Open Sans"/>
           <w:bCs/>
           <w:sz w:val="20"/>
           <w:szCs w:val="20"/>
@@ -1500,7 +1410,7 @@
       </w:r>
       <w:r>
         <w:rPr>
-          <w:rFonts w:ascii="Open Sans" w:hAnsi="Open Sans" w:cs="Open Sans"/>
+          <w:rFonts w:ascii="Nunito" w:hAnsi="Nunito" w:cs="Open Sans"/>
           <w:bCs/>
           <w:sz w:val="20"/>
           <w:szCs w:val="20"/>
@@ -1509,7 +1419,7 @@
       </w:r>
       <w:r>
         <w:rPr>
-          <w:rFonts w:ascii="Open Sans" w:hAnsi="Open Sans" w:cs="Open Sans"/>
+          <w:rFonts w:ascii="Nunito" w:hAnsi="Nunito" w:cs="Open Sans"/>
           <w:bCs/>
           <w:sz w:val="20"/>
           <w:szCs w:val="20"/>
@@ -1524,7 +1434,7 @@
         </w:tabs>
         <w:spacing w:before="120"/>
         <w:rPr>
-          <w:rFonts w:ascii="Open Sans" w:hAnsi="Open Sans" w:cs="Open Sans"/>
+          <w:rFonts w:ascii="Nunito" w:hAnsi="Nunito" w:cs="Open Sans"/>
           <w:b/>
           <w:bCs/>
           <w:color w:val="4472C4" w:themeColor="accent5"/>
@@ -1534,7 +1444,7 @@
       </w:pPr>
       <w:r>
         <w:rPr>
-          <w:rFonts w:ascii="Open Sans" w:hAnsi="Open Sans" w:cs="Open Sans"/>
+          <w:rFonts w:ascii="Nunito" w:hAnsi="Nunito" w:cs="Open Sans"/>
           <w:b/>
           <w:bCs/>
           <w:color w:val="4472C4" w:themeColor="accent5"/>
@@ -1550,7 +1460,7 @@
           <w:tab w:val="left" w:pos="2160"/>
         </w:tabs>
         <w:rPr>
-          <w:rFonts w:ascii="Open Sans" w:hAnsi="Open Sans" w:cs="Open Sans"/>
+          <w:rFonts w:ascii="Nunito" w:hAnsi="Nunito" w:cs="Open Sans"/>
           <w:b/>
           <w:bCs/>
           <w:color w:val="4472C4" w:themeColor="accent5"/>
@@ -1560,7 +1470,7 @@
       </w:pPr>
       <w:r>
         <w:rPr>
-          <w:rFonts w:ascii="Open Sans" w:hAnsi="Open Sans" w:cs="Open Sans"/>
+          <w:rFonts w:ascii="Nunito" w:hAnsi="Nunito" w:cs="Open Sans"/>
           <w:b/>
           <w:bCs/>
           <w:color w:val="4472C4" w:themeColor="accent5"/>
@@ -1584,14 +1494,14 @@
           <w:tab w:val="left" w:pos="6480"/>
         </w:tabs>
         <w:rPr>
-          <w:rFonts w:ascii="Open Sans" w:hAnsi="Open Sans" w:cs="Open Sans"/>
-          <w:sz w:val="20"/>
-          <w:szCs w:val="20"/>
-        </w:rPr>
-      </w:pPr>
-      <w:r>
-        <w:rPr>
-          <w:rFonts w:ascii="Open Sans" w:hAnsi="Open Sans" w:cs="Open Sans"/>
+          <w:rFonts w:ascii="Nunito" w:hAnsi="Nunito" w:cs="Open Sans"/>
+          <w:sz w:val="20"/>
+          <w:szCs w:val="20"/>
+        </w:rPr>
+      </w:pPr>
+      <w:r>
+        <w:rPr>
+          <w:rFonts w:ascii="Nunito" w:hAnsi="Nunito" w:cs="Open Sans"/>
           <w:b/>
           <w:bCs/>
           <w:sz w:val="20"/>
@@ -1601,7 +1511,7 @@
       </w:r>
       <w:r>
         <w:rPr>
-          <w:rFonts w:ascii="Open Sans" w:hAnsi="Open Sans" w:cs="Open Sans"/>
+          <w:rFonts w:ascii="Nunito" w:hAnsi="Nunito" w:cs="Open Sans"/>
           <w:b/>
           <w:bCs/>
           <w:sz w:val="20"/>
@@ -1611,7 +1521,7 @@
       </w:r>
       <w:r>
         <w:rPr>
-          <w:rFonts w:ascii="Open Sans" w:hAnsi="Open Sans" w:cs="Open Sans"/>
+          <w:rFonts w:ascii="Nunito" w:hAnsi="Nunito" w:cs="Open Sans"/>
           <w:sz w:val="20"/>
           <w:szCs w:val="20"/>
         </w:rPr>
@@ -1619,7 +1529,7 @@
       </w:r>
       <w:r>
         <w:rPr>
-          <w:rFonts w:ascii="Open Sans" w:hAnsi="Open Sans" w:cs="Open Sans"/>
+          <w:rFonts w:ascii="Nunito" w:hAnsi="Nunito" w:cs="Open Sans"/>
           <w:sz w:val="20"/>
           <w:szCs w:val="20"/>
         </w:rPr>
@@ -1627,7 +1537,7 @@
       </w:r>
       <w:r>
         <w:rPr>
-          <w:rFonts w:ascii="Open Sans" w:hAnsi="Open Sans" w:cs="Open Sans"/>
+          <w:rFonts w:ascii="Nunito" w:hAnsi="Nunito" w:cs="Open Sans"/>
           <w:sz w:val="20"/>
           <w:szCs w:val="20"/>
         </w:rPr>
@@ -1635,7 +1545,7 @@
       </w:r>
       <w:r>
         <w:rPr>
-          <w:rFonts w:ascii="Open Sans" w:hAnsi="Open Sans" w:cs="Open Sans"/>
+          <w:rFonts w:ascii="Nunito" w:hAnsi="Nunito" w:cs="Open Sans"/>
           <w:sz w:val="20"/>
           <w:szCs w:val="20"/>
         </w:rPr>
@@ -1643,7 +1553,7 @@
       </w:r>
       <w:r>
         <w:rPr>
-          <w:rFonts w:ascii="Open Sans" w:hAnsi="Open Sans" w:cs="Open Sans"/>
+          <w:rFonts w:ascii="Nunito" w:hAnsi="Nunito" w:cs="Open Sans"/>
           <w:sz w:val="20"/>
           <w:szCs w:val="20"/>
         </w:rPr>
@@ -1652,7 +1562,7 @@
       </w:r>
       <w:r>
         <w:rPr>
-          <w:rFonts w:ascii="Open Sans" w:hAnsi="Open Sans" w:cs="Open Sans"/>
+          <w:rFonts w:ascii="Nunito" w:hAnsi="Nunito" w:cs="Open Sans"/>
           <w:b/>
           <w:bCs/>
           <w:sz w:val="20"/>
@@ -1662,7 +1572,7 @@
       </w:r>
       <w:r>
         <w:rPr>
-          <w:rFonts w:ascii="Open Sans" w:hAnsi="Open Sans" w:cs="Open Sans"/>
+          <w:rFonts w:ascii="Nunito" w:hAnsi="Nunito" w:cs="Open Sans"/>
           <w:b/>
           <w:bCs/>
           <w:sz w:val="20"/>
@@ -1672,7 +1582,7 @@
       </w:r>
       <w:r>
         <w:rPr>
-          <w:rFonts w:ascii="Open Sans" w:hAnsi="Open Sans" w:cs="Open Sans"/>
+          <w:rFonts w:ascii="Nunito" w:hAnsi="Nunito" w:cs="Open Sans"/>
           <w:b/>
           <w:bCs/>
           <w:sz w:val="20"/>
@@ -1693,14 +1603,14 @@
           <w:tab w:val="right" w:pos="9360"/>
         </w:tabs>
         <w:rPr>
-          <w:rFonts w:ascii="Open Sans" w:hAnsi="Open Sans" w:cs="Open Sans"/>
-          <w:sz w:val="20"/>
-          <w:szCs w:val="20"/>
-        </w:rPr>
-      </w:pPr>
-      <w:r>
-        <w:rPr>
-          <w:rFonts w:ascii="Open Sans" w:hAnsi="Open Sans" w:cs="Open Sans"/>
+          <w:rFonts w:ascii="Nunito" w:hAnsi="Nunito" w:cs="Open Sans"/>
+          <w:sz w:val="20"/>
+          <w:szCs w:val="20"/>
+        </w:rPr>
+      </w:pPr>
+      <w:r>
+        <w:rPr>
+          <w:rFonts w:ascii="Nunito" w:hAnsi="Nunito" w:cs="Open Sans"/>
           <w:sz w:val="20"/>
           <w:szCs w:val="20"/>
         </w:rPr>
@@ -1719,28 +1629,18 @@
           <w:tab w:val="right" w:pos="9360"/>
         </w:tabs>
         <w:rPr>
-          <w:rFonts w:ascii="Open Sans" w:hAnsi="Open Sans" w:cs="Open Sans"/>
-          <w:sz w:val="20"/>
-          <w:szCs w:val="20"/>
-        </w:rPr>
-      </w:pPr>
-      <w:r>
-        <w:rPr>
-          <w:rFonts w:ascii="Open Sans" w:hAnsi="Open Sans" w:cs="Open Sans"/>
-          <w:sz w:val="20"/>
-          <w:szCs w:val="20"/>
-        </w:rPr>
-        <w:t>Created the server that utilizes Firebase to stor</w:t>
-      </w:r>
-      <w:bookmarkStart w:id="0" w:name="_GoBack"/>
-      <w:bookmarkEnd w:id="0"/>
-      <w:r>
-        <w:rPr>
-          <w:rFonts w:ascii="Open Sans" w:hAnsi="Open Sans" w:cs="Open Sans"/>
-          <w:sz w:val="20"/>
-          <w:szCs w:val="20"/>
-        </w:rPr>
-        <w:t>e historical data that is projected on a website using ChartJS.</w:t>
+          <w:rFonts w:ascii="Nunito" w:hAnsi="Nunito" w:cs="Open Sans"/>
+          <w:sz w:val="20"/>
+          <w:szCs w:val="20"/>
+        </w:rPr>
+      </w:pPr>
+      <w:r>
+        <w:rPr>
+          <w:rFonts w:ascii="Nunito" w:hAnsi="Nunito" w:cs="Open Sans"/>
+          <w:sz w:val="20"/>
+          <w:szCs w:val="20"/>
+        </w:rPr>
+        <w:t>Created the server that utilizes Firebase to store historical data that is projected on a website using ChartJS.</w:t>
       </w:r>
     </w:p>
     <w:p>
@@ -1750,7 +1650,7 @@
         </w:tabs>
         <w:spacing w:before="120"/>
         <w:rPr>
-          <w:rFonts w:ascii="Open Sans" w:hAnsi="Open Sans" w:cs="Open Sans"/>
+          <w:rFonts w:ascii="Nunito" w:hAnsi="Nunito" w:cs="Open Sans"/>
           <w:b/>
           <w:bCs/>
           <w:color w:val="4472C4" w:themeColor="accent5"/>
@@ -1760,7 +1660,7 @@
       </w:pPr>
       <w:r>
         <w:rPr>
-          <w:rFonts w:ascii="Open Sans" w:hAnsi="Open Sans" w:cs="Open Sans"/>
+          <w:rFonts w:ascii="Nunito" w:hAnsi="Nunito" w:cs="Open Sans"/>
           <w:b/>
           <w:bCs/>
           <w:color w:val="4472C4" w:themeColor="accent5"/>
@@ -1776,7 +1676,7 @@
           <w:tab w:val="right" w:pos="9360"/>
         </w:tabs>
         <w:rPr>
-          <w:rFonts w:ascii="Open Sans" w:hAnsi="Open Sans" w:cs="Open Sans"/>
+          <w:rFonts w:ascii="Nunito" w:hAnsi="Nunito" w:cs="Open Sans"/>
           <w:b/>
           <w:bCs/>
           <w:color w:val="4472C4" w:themeColor="accent5"/>
@@ -1786,11 +1686,73 @@
       </w:pPr>
       <w:r>
         <w:rPr>
-          <w:rFonts w:ascii="Open Sans" w:hAnsi="Open Sans" w:cs="Open Sans"/>
+          <w:rFonts w:ascii="Nunito" w:hAnsi="Nunito" w:cs="Open Sans"/>
         </w:rPr>
         <w:pict w14:anchorId="56816D89">
           <v:rect id="_x0000_i1028" style="width:0;height:1.5pt" o:hralign="center" o:hrstd="t" o:hr="t" fillcolor="#aaa" stroked="f"/>
         </w:pict>
+      </w:r>
+    </w:p>
+    <w:p>
+      <w:pPr>
+        <w:tabs>
+          <w:tab w:val="right" w:pos="9360"/>
+        </w:tabs>
+        <w:rPr>
+          <w:rFonts w:ascii="Nunito" w:hAnsi="Nunito" w:cs="Open Sans"/>
+          <w:b/>
+          <w:bCs/>
+          <w:sz w:val="20"/>
+          <w:szCs w:val="20"/>
+        </w:rPr>
+      </w:pPr>
+      <w:r>
+        <w:rPr>
+          <w:rFonts w:ascii="Nunito" w:hAnsi="Nunito" w:cs="Open Sans"/>
+          <w:b/>
+          <w:bCs/>
+          <w:sz w:val="20"/>
+          <w:szCs w:val="20"/>
+        </w:rPr>
+        <w:t>Purdue University,</w:t>
+      </w:r>
+      <w:r>
+        <w:rPr>
+          <w:rFonts w:ascii="Nunito" w:hAnsi="Nunito" w:cs="Open Sans"/>
+          <w:b/>
+          <w:bCs/>
+          <w:sz w:val="20"/>
+          <w:szCs w:val="20"/>
+        </w:rPr>
+        <w:t xml:space="preserve"> </w:t>
+      </w:r>
+      <w:r>
+        <w:rPr>
+          <w:rFonts w:ascii="Nunito" w:hAnsi="Nunito" w:cs="Open Sans"/>
+          <w:bCs/>
+          <w:sz w:val="20"/>
+          <w:szCs w:val="20"/>
+        </w:rPr>
+        <w:t>West Lafayette, IN</w:t>
+      </w:r>
+      <w:r>
+        <w:rPr>
+          <w:rFonts w:ascii="Nunito" w:hAnsi="Nunito" w:cs="Open Sans"/>
+          <w:bCs/>
+          <w:sz w:val="20"/>
+          <w:szCs w:val="20"/>
+        </w:rPr>
+        <w:tab/>
+      </w:r>
+      <w:r>
+        <w:rPr>
+          <w:rFonts w:ascii="Nunito" w:hAnsi="Nunito" w:cs="Open Sans"/>
+          <w:b/>
+          <w:bCs/>
+          <w:sz w:val="20"/>
+          <w:szCs w:val="20"/>
+        </w:rPr>
+        <w:t>May 2018</w:t>
       </w:r>
     </w:p>
     <w:p>
@@ -1803,71 +1765,27 @@
         <w:tabs>
           <w:tab w:val="right" w:pos="9360"/>
         </w:tabs>
-        <w:jc w:val="right"/>
-        <w:rPr>
-          <w:rFonts w:ascii="Open Sans" w:hAnsi="Open Sans" w:cs="Open Sans"/>
-          <w:b/>
-          <w:bCs/>
-          <w:sz w:val="20"/>
-          <w:szCs w:val="20"/>
-        </w:rPr>
-      </w:pPr>
-      <w:r>
-        <w:rPr>
-          <w:rFonts w:ascii="Open Sans" w:hAnsi="Open Sans" w:cs="Open Sans"/>
-          <w:b/>
-          <w:bCs/>
-          <w:sz w:val="20"/>
-          <w:szCs w:val="20"/>
-        </w:rPr>
-        <w:t xml:space="preserve">Purdue University </w:t>
-      </w:r>
-      <w:r>
-        <w:rPr>
-          <w:rFonts w:ascii="Open Sans" w:hAnsi="Open Sans" w:cs="Open Sans"/>
-          <w:bCs/>
-          <w:sz w:val="20"/>
-          <w:szCs w:val="20"/>
-        </w:rPr>
-        <w:t>-</w:t>
-      </w:r>
-      <w:r>
-        <w:rPr>
-          <w:rFonts w:ascii="Open Sans" w:hAnsi="Open Sans" w:cs="Open Sans"/>
-          <w:b/>
-          <w:bCs/>
-          <w:sz w:val="20"/>
-          <w:szCs w:val="20"/>
-        </w:rPr>
-        <w:t xml:space="preserve"> </w:t>
-      </w:r>
-      <w:r>
-        <w:rPr>
-          <w:rFonts w:ascii="Open Sans" w:hAnsi="Open Sans" w:cs="Open Sans"/>
-          <w:bCs/>
-          <w:sz w:val="20"/>
-          <w:szCs w:val="20"/>
-        </w:rPr>
-        <w:t>West Lafayette, IN</w:t>
-      </w:r>
-      <w:r>
-        <w:rPr>
-          <w:rFonts w:ascii="Open Sans" w:hAnsi="Open Sans" w:cs="Open Sans"/>
-          <w:bCs/>
+        <w:rPr>
+          <w:rFonts w:ascii="Nunito" w:hAnsi="Nunito" w:cs="Open Sans"/>
+          <w:sz w:val="20"/>
+          <w:szCs w:val="20"/>
+        </w:rPr>
+      </w:pPr>
+      <w:r>
+        <w:rPr>
+          <w:rFonts w:ascii="Nunito" w:hAnsi="Nunito" w:cs="Open Sans"/>
+          <w:sz w:val="20"/>
+          <w:szCs w:val="20"/>
+        </w:rPr>
+        <w:t>Bachelor of Science in Computer Science</w:t>
+      </w:r>
+      <w:r>
+        <w:rPr>
+          <w:rFonts w:ascii="Nunito" w:hAnsi="Nunito" w:cs="Open Sans"/>
           <w:sz w:val="20"/>
           <w:szCs w:val="20"/>
         </w:rPr>
         <w:tab/>
-      </w:r>
-      <w:r>
-        <w:rPr>
-          <w:rFonts w:ascii="Open Sans" w:hAnsi="Open Sans" w:cs="Open Sans"/>
-          <w:b/>
-          <w:bCs/>
-          <w:sz w:val="20"/>
-          <w:szCs w:val="20"/>
-        </w:rPr>
-        <w:t>May 2018</w:t>
       </w:r>
     </w:p>
     <w:p>
@@ -1881,47 +1799,14 @@
           <w:tab w:val="right" w:pos="9360"/>
         </w:tabs>
         <w:rPr>
-          <w:rFonts w:ascii="Open Sans" w:hAnsi="Open Sans" w:cs="Open Sans"/>
-          <w:sz w:val="20"/>
-          <w:szCs w:val="20"/>
-        </w:rPr>
-      </w:pPr>
-      <w:r>
-        <w:rPr>
-          <w:rFonts w:ascii="Open Sans" w:hAnsi="Open Sans" w:cs="Open Sans"/>
-          <w:sz w:val="20"/>
-          <w:szCs w:val="20"/>
-        </w:rPr>
-        <w:t>Bachelor of Science in Computer Science</w:t>
-      </w:r>
-      <w:r>
-        <w:rPr>
-          <w:rFonts w:ascii="Open Sans" w:hAnsi="Open Sans" w:cs="Open Sans"/>
-          <w:sz w:val="20"/>
-          <w:szCs w:val="20"/>
-        </w:rPr>
-        <w:tab/>
-      </w:r>
-    </w:p>
-    <w:p>
-      <w:pPr>
-        <w:pStyle w:val="ListParagraph"/>
-        <w:numPr>
-          <w:ilvl w:val="0"/>
-          <w:numId w:val="1"/>
-        </w:numPr>
-        <w:tabs>
-          <w:tab w:val="right" w:pos="9360"/>
-        </w:tabs>
-        <w:rPr>
-          <w:rFonts w:ascii="Open Sans" w:hAnsi="Open Sans" w:cs="Open Sans"/>
-          <w:sz w:val="20"/>
-          <w:szCs w:val="20"/>
-        </w:rPr>
-      </w:pPr>
-      <w:r>
-        <w:rPr>
-          <w:rFonts w:ascii="Open Sans" w:hAnsi="Open Sans" w:cs="Open Sans"/>
+          <w:rFonts w:ascii="Nunito" w:hAnsi="Nunito" w:cs="Open Sans"/>
+          <w:sz w:val="20"/>
+          <w:szCs w:val="20"/>
+        </w:rPr>
+      </w:pPr>
+      <w:r>
+        <w:rPr>
+          <w:rFonts w:ascii="Nunito" w:hAnsi="Nunito" w:cs="Open Sans"/>
           <w:sz w:val="20"/>
           <w:szCs w:val="20"/>
         </w:rPr>
@@ -1929,7 +1814,7 @@
       </w:r>
       <w:r>
         <w:rPr>
-          <w:rFonts w:ascii="Open Sans" w:hAnsi="Open Sans" w:cs="Open Sans"/>
+          <w:rFonts w:ascii="Nunito" w:hAnsi="Nunito" w:cs="Open Sans"/>
           <w:sz w:val="20"/>
           <w:szCs w:val="20"/>
         </w:rPr>
@@ -1948,16 +1833,16 @@
           <w:tab w:val="right" w:pos="9360"/>
         </w:tabs>
         <w:rPr>
-          <w:rFonts w:ascii="Open Sans" w:hAnsi="Open Sans" w:cs="Open Sans"/>
-          <w:b/>
-          <w:bCs/>
-          <w:sz w:val="20"/>
-          <w:szCs w:val="20"/>
-        </w:rPr>
-      </w:pPr>
-      <w:r>
-        <w:rPr>
-          <w:rFonts w:ascii="Open Sans" w:hAnsi="Open Sans" w:cs="Open Sans"/>
+          <w:rFonts w:ascii="Nunito" w:hAnsi="Nunito" w:cs="Open Sans"/>
+          <w:b/>
+          <w:bCs/>
+          <w:sz w:val="20"/>
+          <w:szCs w:val="20"/>
+        </w:rPr>
+      </w:pPr>
+      <w:r>
+        <w:rPr>
+          <w:rFonts w:ascii="Nunito" w:hAnsi="Nunito" w:cs="Open Sans"/>
           <w:b/>
           <w:bCs/>
           <w:sz w:val="20"/>
@@ -1979,7 +1864,7 @@
         </w:tabs>
         <w:spacing w:before="120"/>
         <w:rPr>
-          <w:rFonts w:ascii="Open Sans" w:hAnsi="Open Sans" w:cs="Open Sans"/>
+          <w:rFonts w:ascii="Nunito" w:hAnsi="Nunito" w:cs="Open Sans"/>
           <w:b/>
           <w:bCs/>
           <w:color w:val="4472C4" w:themeColor="accent5"/>
@@ -1989,7 +1874,7 @@
       </w:pPr>
       <w:r>
         <w:rPr>
-          <w:rFonts w:ascii="Open Sans" w:hAnsi="Open Sans" w:cs="Open Sans"/>
+          <w:rFonts w:ascii="Nunito" w:hAnsi="Nunito" w:cs="Open Sans"/>
           <w:sz w:val="20"/>
           <w:szCs w:val="20"/>
         </w:rPr>
@@ -2004,7 +1889,7 @@
         </w:tabs>
         <w:spacing w:before="120"/>
         <w:rPr>
-          <w:rFonts w:ascii="Open Sans" w:hAnsi="Open Sans" w:cs="Open Sans"/>
+          <w:rFonts w:ascii="Nunito" w:hAnsi="Nunito" w:cs="Open Sans"/>
           <w:b/>
           <w:bCs/>
           <w:color w:val="4472C4" w:themeColor="accent5"/>
@@ -2014,7 +1899,7 @@
       </w:pPr>
       <w:r>
         <w:rPr>
-          <w:rFonts w:ascii="Open Sans" w:hAnsi="Open Sans" w:cs="Open Sans"/>
+          <w:rFonts w:ascii="Nunito" w:hAnsi="Nunito" w:cs="Open Sans"/>
           <w:b/>
           <w:bCs/>
           <w:color w:val="4472C4" w:themeColor="accent5"/>
@@ -2031,7 +1916,7 @@
           <w:tab w:val="right" w:pos="9360"/>
         </w:tabs>
         <w:rPr>
-          <w:rFonts w:ascii="Open Sans" w:hAnsi="Open Sans" w:cs="Open Sans"/>
+          <w:rFonts w:ascii="Nunito" w:hAnsi="Nunito" w:cs="Open Sans"/>
           <w:b/>
           <w:bCs/>
           <w:color w:val="4472C4" w:themeColor="accent5"/>
@@ -2041,7 +1926,7 @@
       </w:pPr>
       <w:r>
         <w:rPr>
-          <w:rFonts w:ascii="Open Sans" w:hAnsi="Open Sans" w:cs="Open Sans"/>
+          <w:rFonts w:ascii="Nunito" w:hAnsi="Nunito" w:cs="Open Sans"/>
           <w:b/>
           <w:bCs/>
           <w:color w:val="4472C4" w:themeColor="accent5"/>
@@ -2059,14 +1944,14 @@
           <w:tab w:val="left" w:pos="2160"/>
         </w:tabs>
         <w:rPr>
-          <w:rFonts w:ascii="Open Sans" w:hAnsi="Open Sans" w:cs="Open Sans"/>
-          <w:sz w:val="20"/>
-          <w:szCs w:val="20"/>
-        </w:rPr>
-      </w:pPr>
-      <w:r>
-        <w:rPr>
-          <w:rFonts w:ascii="Open Sans" w:hAnsi="Open Sans" w:cs="Open Sans"/>
+          <w:rFonts w:ascii="Nunito" w:hAnsi="Nunito" w:cs="Open Sans"/>
+          <w:sz w:val="20"/>
+          <w:szCs w:val="20"/>
+        </w:rPr>
+      </w:pPr>
+      <w:r>
+        <w:rPr>
+          <w:rFonts w:ascii="Nunito" w:hAnsi="Nunito" w:cs="Open Sans"/>
           <w:b/>
           <w:bCs/>
           <w:sz w:val="20"/>
@@ -2086,14 +1971,14 @@
           <w:tab w:val="left" w:pos="2160"/>
         </w:tabs>
         <w:rPr>
-          <w:rFonts w:ascii="Open Sans" w:hAnsi="Open Sans" w:cs="Open Sans"/>
-          <w:sz w:val="20"/>
-          <w:szCs w:val="20"/>
-        </w:rPr>
-      </w:pPr>
-      <w:r>
-        <w:rPr>
-          <w:rFonts w:ascii="Open Sans" w:hAnsi="Open Sans" w:cs="Open Sans"/>
+          <w:rFonts w:ascii="Nunito" w:hAnsi="Nunito" w:cs="Open Sans"/>
+          <w:sz w:val="20"/>
+          <w:szCs w:val="20"/>
+        </w:rPr>
+      </w:pPr>
+      <w:r>
+        <w:rPr>
+          <w:rFonts w:ascii="Nunito" w:hAnsi="Nunito" w:cs="Open Sans"/>
           <w:sz w:val="20"/>
           <w:szCs w:val="20"/>
         </w:rPr>
@@ -2101,11 +1986,43 @@
       </w:r>
       <w:r>
         <w:rPr>
-          <w:rFonts w:ascii="Open Sans" w:hAnsi="Open Sans" w:cs="Open Sans"/>
+          <w:rFonts w:ascii="Nunito" w:hAnsi="Nunito" w:cs="Open Sans"/>
           <w:sz w:val="20"/>
           <w:szCs w:val="20"/>
         </w:rPr>
         <w:t>Java</w:t>
+      </w:r>
+    </w:p>
+    <w:p>
+      <w:pPr>
+        <w:tabs>
+          <w:tab w:val="left" w:pos="2160"/>
+        </w:tabs>
+        <w:rPr>
+          <w:rFonts w:ascii="Nunito" w:hAnsi="Nunito" w:cs="Open Sans"/>
+          <w:sz w:val="20"/>
+          <w:szCs w:val="20"/>
+        </w:rPr>
+      </w:pPr>
+      <w:r>
+        <w:rPr>
+          <w:rFonts w:ascii="Nunito" w:hAnsi="Nunito" w:cs="Open Sans"/>
+          <w:b/>
+          <w:bCs/>
+          <w:sz w:val="20"/>
+          <w:szCs w:val="20"/>
+        </w:rPr>
+        <w:t xml:space="preserve">Frameworks </w:t>
+      </w:r>
+      <w:r>
+        <w:rPr>
+          <w:rFonts w:ascii="Nunito" w:hAnsi="Nunito" w:cs="Open Sans"/>
+          <w:b/>
+          <w:bCs/>
+          <w:sz w:val="20"/>
+          <w:szCs w:val="20"/>
+        </w:rPr>
+        <w:t>&amp; Technologies</w:t>
       </w:r>
     </w:p>
     <w:p>
@@ -2119,50 +2036,66 @@
           <w:tab w:val="left" w:pos="2160"/>
         </w:tabs>
         <w:rPr>
-          <w:rFonts w:ascii="Open Sans" w:hAnsi="Open Sans" w:cs="Open Sans"/>
-          <w:sz w:val="20"/>
-          <w:szCs w:val="20"/>
-        </w:rPr>
-      </w:pPr>
-      <w:r>
-        <w:rPr>
-          <w:rFonts w:ascii="Open Sans" w:hAnsi="Open Sans" w:cs="Open Sans"/>
-          <w:sz w:val="20"/>
-          <w:szCs w:val="20"/>
-        </w:rPr>
-        <w:t>Familiar: Javascript</w:t>
-      </w:r>
-    </w:p>
-    <w:p>
-      <w:pPr>
-        <w:tabs>
-          <w:tab w:val="left" w:pos="2160"/>
-        </w:tabs>
-        <w:rPr>
-          <w:rFonts w:ascii="Open Sans" w:hAnsi="Open Sans" w:cs="Open Sans"/>
-          <w:sz w:val="20"/>
-          <w:szCs w:val="20"/>
-        </w:rPr>
-      </w:pPr>
-      <w:r>
-        <w:rPr>
-          <w:rFonts w:ascii="Open Sans" w:hAnsi="Open Sans" w:cs="Open Sans"/>
-          <w:b/>
-          <w:bCs/>
-          <w:sz w:val="20"/>
-          <w:szCs w:val="20"/>
-        </w:rPr>
-        <w:t xml:space="preserve">Frameworks </w:t>
-      </w:r>
-      <w:r>
-        <w:rPr>
-          <w:rFonts w:ascii="Open Sans" w:hAnsi="Open Sans" w:cs="Open Sans"/>
-          <w:b/>
-          <w:bCs/>
-          <w:sz w:val="20"/>
-          <w:szCs w:val="20"/>
-        </w:rPr>
-        <w:t>&amp; Technologies</w:t>
+          <w:rFonts w:ascii="Nunito" w:hAnsi="Nunito" w:cs="Open Sans"/>
+          <w:sz w:val="20"/>
+          <w:szCs w:val="20"/>
+        </w:rPr>
+      </w:pPr>
+      <w:r>
+        <w:rPr>
+          <w:rFonts w:ascii="Nunito" w:hAnsi="Nunito" w:cs="Open Sans"/>
+          <w:sz w:val="20"/>
+          <w:szCs w:val="20"/>
+        </w:rPr>
+        <w:t>Development:</w:t>
+      </w:r>
+      <w:r>
+        <w:rPr>
+          <w:rFonts w:ascii="Nunito" w:hAnsi="Nunito" w:cs="Open Sans"/>
+          <w:sz w:val="20"/>
+          <w:szCs w:val="20"/>
+        </w:rPr>
+        <w:t xml:space="preserve"> </w:t>
+      </w:r>
+      <w:r>
+        <w:rPr>
+          <w:rFonts w:ascii="Nunito" w:hAnsi="Nunito" w:cs="Open Sans"/>
+          <w:sz w:val="20"/>
+          <w:szCs w:val="20"/>
+        </w:rPr>
+        <w:t>jQuery,</w:t>
+      </w:r>
+      <w:r>
+        <w:rPr>
+          <w:rFonts w:ascii="Nunito" w:hAnsi="Nunito" w:cs="Open Sans"/>
+          <w:sz w:val="20"/>
+          <w:szCs w:val="20"/>
+        </w:rPr>
+        <w:t xml:space="preserve"> </w:t>
+      </w:r>
+      <w:r>
+        <w:rPr>
+          <w:rFonts w:ascii="Nunito" w:hAnsi="Nunito" w:cs="Open Sans"/>
+          <w:sz w:val="20"/>
+          <w:szCs w:val="20"/>
+        </w:rPr>
+        <w:t>NodeJS, Firebase</w:t>
+      </w:r>
+      <w:r>
+        <w:rPr>
+          <w:rFonts w:ascii="Nunito" w:hAnsi="Nunito" w:cs="Open Sans"/>
+          <w:sz w:val="20"/>
+          <w:szCs w:val="20"/>
+        </w:rPr>
+        <w:t xml:space="preserve">, </w:t>
+      </w:r>
+      <w:r>
+        <w:rPr>
+          <w:rFonts w:ascii="Nunito" w:hAnsi="Nunito" w:cs="Open Sans"/>
+          <w:sz w:val="20"/>
+          <w:szCs w:val="20"/>
+        </w:rPr>
+        <w:t>Git</w:t>
       </w:r>
     </w:p>
     <w:p>
@@ -2176,87 +2109,14 @@
           <w:tab w:val="left" w:pos="2160"/>
         </w:tabs>
         <w:rPr>
-          <w:rFonts w:ascii="Open Sans" w:hAnsi="Open Sans" w:cs="Open Sans"/>
-          <w:sz w:val="20"/>
-          <w:szCs w:val="20"/>
-        </w:rPr>
-      </w:pPr>
-      <w:r>
-        <w:rPr>
-          <w:rFonts w:ascii="Open Sans" w:hAnsi="Open Sans" w:cs="Open Sans"/>
-          <w:sz w:val="20"/>
-          <w:szCs w:val="20"/>
-        </w:rPr>
-        <w:t>Development:</w:t>
-      </w:r>
-      <w:r>
-        <w:rPr>
-          <w:rFonts w:ascii="Open Sans" w:hAnsi="Open Sans" w:cs="Open Sans"/>
-          <w:sz w:val="20"/>
-          <w:szCs w:val="20"/>
-        </w:rPr>
-        <w:t xml:space="preserve"> </w:t>
-      </w:r>
-      <w:r>
-        <w:rPr>
-          <w:rFonts w:ascii="Open Sans" w:hAnsi="Open Sans" w:cs="Open Sans"/>
-          <w:sz w:val="20"/>
-          <w:szCs w:val="20"/>
-        </w:rPr>
-        <w:t>jQuery,</w:t>
-      </w:r>
-      <w:r>
-        <w:rPr>
-          <w:rFonts w:ascii="Open Sans" w:hAnsi="Open Sans" w:cs="Open Sans"/>
-          <w:sz w:val="20"/>
-          <w:szCs w:val="20"/>
-        </w:rPr>
-        <w:t xml:space="preserve"> </w:t>
-      </w:r>
-      <w:r>
-        <w:rPr>
-          <w:rFonts w:ascii="Open Sans" w:hAnsi="Open Sans" w:cs="Open Sans"/>
-          <w:sz w:val="20"/>
-          <w:szCs w:val="20"/>
-        </w:rPr>
-        <w:t>NodeJS, Firebase</w:t>
-      </w:r>
-      <w:r>
-        <w:rPr>
-          <w:rFonts w:ascii="Open Sans" w:hAnsi="Open Sans" w:cs="Open Sans"/>
-          <w:sz w:val="20"/>
-          <w:szCs w:val="20"/>
-        </w:rPr>
-        <w:t xml:space="preserve">, </w:t>
-      </w:r>
-      <w:r>
-        <w:rPr>
-          <w:rFonts w:ascii="Open Sans" w:hAnsi="Open Sans" w:cs="Open Sans"/>
-          <w:sz w:val="20"/>
-          <w:szCs w:val="20"/>
-        </w:rPr>
-        <w:t>Git</w:t>
-      </w:r>
-    </w:p>
-    <w:p>
-      <w:pPr>
-        <w:pStyle w:val="ListParagraph"/>
-        <w:numPr>
-          <w:ilvl w:val="0"/>
-          <w:numId w:val="4"/>
-        </w:numPr>
-        <w:tabs>
-          <w:tab w:val="left" w:pos="2160"/>
-        </w:tabs>
-        <w:rPr>
-          <w:rFonts w:ascii="Open Sans" w:hAnsi="Open Sans" w:cs="Open Sans"/>
-          <w:sz w:val="20"/>
-          <w:szCs w:val="20"/>
-        </w:rPr>
-      </w:pPr>
-      <w:r>
-        <w:rPr>
-          <w:rFonts w:ascii="Open Sans" w:hAnsi="Open Sans" w:cs="Open Sans"/>
+          <w:rFonts w:ascii="Nunito" w:hAnsi="Nunito" w:cs="Open Sans"/>
+          <w:sz w:val="20"/>
+          <w:szCs w:val="20"/>
+        </w:rPr>
+      </w:pPr>
+      <w:r>
+        <w:rPr>
+          <w:rFonts w:ascii="Nunito" w:hAnsi="Nunito" w:cs="Open Sans"/>
           <w:sz w:val="20"/>
           <w:szCs w:val="20"/>
         </w:rPr>
@@ -2264,7 +2124,7 @@
       </w:r>
       <w:r>
         <w:rPr>
-          <w:rFonts w:ascii="Open Sans" w:hAnsi="Open Sans" w:cs="Open Sans"/>
+          <w:rFonts w:ascii="Nunito" w:hAnsi="Nunito" w:cs="Open Sans"/>
           <w:sz w:val="20"/>
           <w:szCs w:val="20"/>
         </w:rPr>
@@ -2272,7 +2132,7 @@
       </w:r>
       <w:r>
         <w:rPr>
-          <w:rFonts w:ascii="Open Sans" w:hAnsi="Open Sans" w:cs="Open Sans"/>
+          <w:rFonts w:ascii="Nunito" w:hAnsi="Nunito" w:cs="Open Sans"/>
           <w:sz w:val="20"/>
           <w:szCs w:val="20"/>
         </w:rPr>
@@ -4119,6 +3979,7 @@
   <w:style w:type="character" w:default="1" w:styleId="DefaultParagraphFont">
     <w:name w:val="Default Paragraph Font"/>
     <w:uiPriority w:val="1"/>
+    <w:semiHidden/>
     <w:unhideWhenUsed/>
   </w:style>
   <w:style w:type="table" w:default="1" w:styleId="TableNormal">

</xml_diff>